<commit_message>
added methods to report🤓😈
</commit_message>
<xml_diff>
--- a/docs/вычмат3.docx
+++ b/docs/вычмат3.docx
@@ -795,7 +795,6 @@
         <w:rPr>
           <w:rFonts w:ascii="Times New Roman" w:hAnsi="Times New Roman"/>
           <w:sz w:val="28"/>
-          <w:lang w:val="en-US"/>
         </w:rPr>
       </w:pPr>
     </w:p>
@@ -1625,7 +1624,7 @@
             <w:rPr>
               <w:rFonts w:ascii="Cambria Math" w:eastAsiaTheme="minorEastAsia" w:hAnsi="Cambria Math" w:cs="Times New Roman"/>
             </w:rPr>
-            <m:t>=9</m:t>
+            <m:t>=</m:t>
           </m:r>
           <m:r>
             <m:rPr>
@@ -1634,7 +1633,7 @@
             <w:rPr>
               <w:rFonts w:ascii="Cambria Math" w:eastAsiaTheme="minorEastAsia" w:hAnsi="Cambria Math" w:cs="Times New Roman"/>
             </w:rPr>
-            <m:t>6</m:t>
+            <m:t>96</m:t>
           </m:r>
           <m:r>
             <m:rPr>
@@ -1885,6 +1884,7 @@
         </w:rPr>
         <w:t>ь интеграл по формуле Ньютона–</w:t>
       </w:r>
+      <w:proofErr w:type="spellStart"/>
       <w:r>
         <w:rPr>
           <w:rFonts w:ascii="Times New Roman" w:hAnsi="Times New Roman"/>
@@ -1893,6 +1893,7 @@
         </w:rPr>
         <w:t>Котеса</w:t>
       </w:r>
+      <w:proofErr w:type="spellEnd"/>
       <w:r>
         <w:rPr>
           <w:rFonts w:ascii="Times New Roman" w:hAnsi="Times New Roman"/>
@@ -11903,14 +11904,7 @@
               <w:rPr>
                 <w:rFonts w:ascii="Cambria Math" w:hAnsi="Cambria Math"/>
               </w:rPr>
-              <m:t>2</m:t>
-            </m:r>
-            <m:r>
-              <w:rPr>
-                <w:rFonts w:ascii="Cambria Math" w:hAnsi="Cambria Math"/>
-                <w:lang w:val="en-US"/>
-              </w:rPr>
-              <m:t>90</m:t>
+              <m:t>290</m:t>
             </m:r>
           </m:num>
           <m:den>
@@ -11935,7 +11929,7 @@
           <w:rPr>
             <w:rFonts w:ascii="Cambria Math" w:hAnsi="Cambria Math"/>
           </w:rPr>
-          <m:t>6</m:t>
+          <m:t>6.(</m:t>
         </m:r>
         <m:r>
           <m:rPr>
@@ -11945,7 +11939,16 @@
             <w:rFonts w:ascii="Cambria Math" w:hAnsi="Cambria Math"/>
             <w:lang w:val="en-US"/>
           </w:rPr>
-          <m:t>.(6)</m:t>
+          <m:t>6</m:t>
+        </m:r>
+        <m:r>
+          <m:rPr>
+            <m:sty m:val="bi"/>
+          </m:rPr>
+          <w:rPr>
+            <w:rFonts w:ascii="Cambria Math" w:hAnsi="Cambria Math"/>
+          </w:rPr>
+          <m:t>)</m:t>
         </m:r>
       </m:oMath>
     </w:p>
@@ -11980,8 +11983,17 @@
           <w:rFonts w:ascii="Times New Roman" w:hAnsi="Times New Roman"/>
           <w:b/>
         </w:rPr>
-        <w:t>Ньютона–Котеса</w:t>
-      </w:r>
+        <w:t>Ньютона–</w:t>
+      </w:r>
+      <w:proofErr w:type="spellStart"/>
+      <w:r>
+        <w:rPr>
+          <w:rFonts w:ascii="Times New Roman" w:hAnsi="Times New Roman"/>
+          <w:b/>
+        </w:rPr>
+        <w:t>Котеса</w:t>
+      </w:r>
+      <w:proofErr w:type="spellEnd"/>
       <w:r>
         <w:rPr>
           <w:rFonts w:ascii="Times New Roman" w:hAnsi="Times New Roman"/>
@@ -13196,8 +13208,17 @@
           <w:rFonts w:ascii="Times New Roman" w:hAnsi="Times New Roman"/>
           <w:b/>
         </w:rPr>
-        <w:t>Ньютона–Котеса</w:t>
-      </w:r>
+        <w:t>Ньютона–</w:t>
+      </w:r>
+      <w:proofErr w:type="spellStart"/>
+      <w:r>
+        <w:rPr>
+          <w:rFonts w:ascii="Times New Roman" w:hAnsi="Times New Roman"/>
+          <w:b/>
+        </w:rPr>
+        <w:t>Котеса</w:t>
+      </w:r>
+      <w:proofErr w:type="spellEnd"/>
       <w:r>
         <w:rPr>
           <w:rFonts w:ascii="Times New Roman" w:hAnsi="Times New Roman"/>
@@ -13520,8 +13541,16 @@
         <w:rPr>
           <w:rFonts w:ascii="Times New Roman" w:hAnsi="Times New Roman"/>
         </w:rPr>
-        <w:t>Ньютона–Котеса</w:t>
-      </w:r>
+        <w:t>Ньютона–</w:t>
+      </w:r>
+      <w:proofErr w:type="spellStart"/>
+      <w:r>
+        <w:rPr>
+          <w:rFonts w:ascii="Times New Roman" w:hAnsi="Times New Roman"/>
+        </w:rPr>
+        <w:t>Котеса</w:t>
+      </w:r>
+      <w:proofErr w:type="spellEnd"/>
       <w:r>
         <w:rPr>
           <w:rFonts w:ascii="Times New Roman" w:hAnsi="Times New Roman"/>
@@ -13544,8 +13573,16 @@
         <w:rPr>
           <w:rFonts w:ascii="Times New Roman" w:hAnsi="Times New Roman"/>
         </w:rPr>
-        <w:t>Ньютона–Котеса</w:t>
-      </w:r>
+        <w:t>Ньютона–</w:t>
+      </w:r>
+      <w:proofErr w:type="spellStart"/>
+      <w:r>
+        <w:rPr>
+          <w:rFonts w:ascii="Times New Roman" w:hAnsi="Times New Roman"/>
+        </w:rPr>
+        <w:t>Котеса</w:t>
+      </w:r>
+      <w:proofErr w:type="spellEnd"/>
       <w:r>
         <w:rPr>
           <w:rFonts w:ascii="Times New Roman" w:hAnsi="Times New Roman"/>
@@ -13651,6 +13688,651 @@
           <w:rFonts w:ascii="Times New Roman" w:hAnsi="Times New Roman"/>
         </w:rPr>
       </w:pPr>
+      <w:r>
+        <w:rPr>
+          <w:rFonts w:ascii="Times New Roman" w:hAnsi="Times New Roman"/>
+        </w:rPr>
+        <w:t xml:space="preserve"> Исходный код на </w:t>
+      </w:r>
+      <w:proofErr w:type="spellStart"/>
+      <w:r>
+        <w:rPr>
+          <w:rFonts w:ascii="Times New Roman" w:hAnsi="Times New Roman"/>
+        </w:rPr>
+        <w:t>Гитхаб</w:t>
+      </w:r>
+      <w:proofErr w:type="spellEnd"/>
+      <w:r>
+        <w:rPr>
+          <w:rFonts w:ascii="Times New Roman" w:hAnsi="Times New Roman"/>
+        </w:rPr>
+        <w:t xml:space="preserve">: </w:t>
+      </w:r>
+      <w:hyperlink r:id="rId7" w:history="1">
+        <w:r>
+          <w:rPr>
+            <w:rStyle w:val="af9"/>
+            <w:rFonts w:ascii="Times New Roman" w:hAnsi="Times New Roman"/>
+          </w:rPr>
+          <w:t>https://github.com/2BuRy1/Computational-Maths-Lab3</w:t>
+        </w:r>
+      </w:hyperlink>
+      <w:r>
+        <w:rPr>
+          <w:rFonts w:ascii="Times New Roman" w:hAnsi="Times New Roman"/>
+        </w:rPr>
+        <w:t xml:space="preserve"> </w:t>
+      </w:r>
+    </w:p>
+    <w:p>
+      <w:pPr>
+        <w:rPr>
+          <w:rFonts w:ascii="Times New Roman" w:hAnsi="Times New Roman"/>
+        </w:rPr>
+      </w:pPr>
+    </w:p>
+    <w:p>
+      <w:pPr>
+        <w:rPr>
+          <w:rFonts w:ascii="Times New Roman" w:hAnsi="Times New Roman"/>
+        </w:rPr>
+      </w:pPr>
+      <w:r>
+        <w:rPr>
+          <w:rFonts w:ascii="Times New Roman" w:hAnsi="Times New Roman"/>
+        </w:rPr>
+        <w:t xml:space="preserve">Пример выполнения программы: </w:t>
+      </w:r>
+    </w:p>
+    <w:p>
+      <w:pPr>
+        <w:rPr>
+          <w:rFonts w:ascii="Times New Roman" w:hAnsi="Times New Roman"/>
+        </w:rPr>
+      </w:pPr>
+    </w:p>
+    <w:p>
+      <w:pPr>
+        <w:rPr>
+          <w:rFonts w:ascii="Times New Roman" w:hAnsi="Times New Roman"/>
+          <w:lang w:val="en-US"/>
+        </w:rPr>
+      </w:pPr>
+      <w:hyperlink r:id="rId8" w:history="1">
+        <w:r>
+          <w:rPr>
+            <w:rStyle w:val="af9"/>
+            <w:rFonts w:ascii="Times New Roman" w:hAnsi="Times New Roman"/>
+            <w:lang w:val="en-US"/>
+          </w:rPr>
+          <w:t>\\TO</w:t>
+        </w:r>
+      </w:hyperlink>
+      <w:r>
+        <w:rPr>
+          <w:rFonts w:ascii="Times New Roman" w:hAnsi="Times New Roman"/>
+          <w:lang w:val="en-US"/>
+        </w:rPr>
+        <w:t xml:space="preserve"> BE DONE</w:t>
+      </w:r>
+    </w:p>
+    <w:p>
+      <w:pPr>
+        <w:rPr>
+          <w:rFonts w:ascii="Times New Roman" w:hAnsi="Times New Roman"/>
+          <w:lang w:val="en-US"/>
+        </w:rPr>
+      </w:pPr>
+    </w:p>
+    <w:p>
+      <w:pPr>
+        <w:rPr>
+          <w:rFonts w:ascii="Times New Roman" w:hAnsi="Times New Roman"/>
+          <w:lang w:val="en-US"/>
+        </w:rPr>
+      </w:pPr>
+    </w:p>
+    <w:p>
+      <w:pPr>
+        <w:rPr>
+          <w:rFonts w:ascii="Times New Roman" w:hAnsi="Times New Roman"/>
+        </w:rPr>
+      </w:pPr>
+      <w:r>
+        <w:rPr>
+          <w:rFonts w:ascii="Times New Roman" w:hAnsi="Times New Roman"/>
+        </w:rPr>
+        <w:br w:type="page"/>
+      </w:r>
+    </w:p>
+    <w:p>
+      <w:pPr>
+        <w:pStyle w:val="1"/>
+        <w:rPr>
+          <w:rFonts w:ascii="Times New Roman" w:hAnsi="Times New Roman" w:cs="Times New Roman"/>
+          <w:u w:val="single"/>
+        </w:rPr>
+      </w:pPr>
+      <w:r>
+        <w:rPr>
+          <w:rFonts w:ascii="Times New Roman" w:hAnsi="Times New Roman" w:cs="Times New Roman"/>
+          <w:u w:val="single"/>
+        </w:rPr>
+        <w:lastRenderedPageBreak/>
+        <w:t>3</w:t>
+      </w:r>
+      <w:r>
+        <w:rPr>
+          <w:rFonts w:ascii="Times New Roman" w:hAnsi="Times New Roman" w:cs="Times New Roman"/>
+          <w:u w:val="single"/>
+        </w:rPr>
+        <w:t xml:space="preserve">. </w:t>
+      </w:r>
+      <w:r>
+        <w:rPr>
+          <w:rFonts w:ascii="Times New Roman" w:hAnsi="Times New Roman" w:cs="Times New Roman"/>
+          <w:u w:val="single"/>
+        </w:rPr>
+        <w:t>Блок схемы реализуемых методов</w:t>
+      </w:r>
+    </w:p>
+    <w:p>
+      <w:pPr>
+        <w:rPr>
+          <w:rFonts w:ascii="Times New Roman" w:hAnsi="Times New Roman"/>
+        </w:rPr>
+      </w:pPr>
+    </w:p>
+    <w:p>
+      <w:pPr>
+        <w:pStyle w:val="ae"/>
+        <w:numPr>
+          <w:ilvl w:val="0"/>
+          <w:numId w:val="8"/>
+        </w:numPr>
+        <w:rPr>
+          <w:rFonts w:ascii="Times New Roman" w:hAnsi="Times New Roman"/>
+        </w:rPr>
+      </w:pPr>
+      <w:r>
+        <w:rPr>
+          <w:rFonts w:ascii="Times New Roman" w:hAnsi="Times New Roman"/>
+        </w:rPr>
+        <w:t>Метод левых прямоугольников</w:t>
+      </w:r>
+    </w:p>
+    <w:p>
+      <w:pPr>
+        <w:pStyle w:val="ae"/>
+        <w:jc w:val="center"/>
+        <w:rPr>
+          <w:rFonts w:ascii="Times New Roman" w:hAnsi="Times New Roman"/>
+        </w:rPr>
+      </w:pPr>
+      <w:r>
+        <w:rPr>
+          <w:rFonts w:ascii="Times New Roman" w:hAnsi="Times New Roman"/>
+          <w:noProof/>
+        </w:rPr>
+        <w:drawing>
+          <wp:inline distT="0" distB="0" distL="0" distR="0" wp14:anchorId="5B7308AC" wp14:editId="5B189E33">
+            <wp:extent cx="2832100" cy="7569200"/>
+            <wp:effectExtent l="0" t="0" r="0" b="0"/>
+            <wp:docPr id="1066942646" name="Рисунок 1" descr="Изображение выглядит как текст, снимок экрана, графический дизайн, Графика&#10;&#10;Автоматически созданное описание"/>
+            <wp:cNvGraphicFramePr>
+              <a:graphicFrameLocks xmlns:a="http://schemas.openxmlformats.org/drawingml/2006/main" noChangeAspect="1"/>
+            </wp:cNvGraphicFramePr>
+            <a:graphic xmlns:a="http://schemas.openxmlformats.org/drawingml/2006/main">
+              <a:graphicData uri="http://schemas.openxmlformats.org/drawingml/2006/picture">
+                <pic:pic xmlns:pic="http://schemas.openxmlformats.org/drawingml/2006/picture">
+                  <pic:nvPicPr>
+                    <pic:cNvPr id="1066942646" name="Рисунок 1" descr="Изображение выглядит как текст, снимок экрана, графический дизайн, Графика&#10;&#10;Автоматически созданное описание"/>
+                    <pic:cNvPicPr/>
+                  </pic:nvPicPr>
+                  <pic:blipFill>
+                    <a:blip r:embed="rId9">
+                      <a:extLst>
+                        <a:ext uri="{28A0092B-C50C-407E-A947-70E740481C1C}">
+                          <a14:useLocalDpi xmlns:a14="http://schemas.microsoft.com/office/drawing/2010/main" val="0"/>
+                        </a:ext>
+                      </a:extLst>
+                    </a:blip>
+                    <a:stretch>
+                      <a:fillRect/>
+                    </a:stretch>
+                  </pic:blipFill>
+                  <pic:spPr>
+                    <a:xfrm>
+                      <a:off x="0" y="0"/>
+                      <a:ext cx="2832100" cy="7569200"/>
+                    </a:xfrm>
+                    <a:prstGeom prst="rect">
+                      <a:avLst/>
+                    </a:prstGeom>
+                  </pic:spPr>
+                </pic:pic>
+              </a:graphicData>
+            </a:graphic>
+          </wp:inline>
+        </w:drawing>
+      </w:r>
+    </w:p>
+    <w:p>
+      <w:pPr>
+        <w:pStyle w:val="ae"/>
+        <w:jc w:val="center"/>
+        <w:rPr>
+          <w:rFonts w:ascii="Times New Roman" w:hAnsi="Times New Roman"/>
+        </w:rPr>
+      </w:pPr>
+    </w:p>
+    <w:p>
+      <w:pPr>
+        <w:pStyle w:val="ae"/>
+        <w:jc w:val="center"/>
+        <w:rPr>
+          <w:rFonts w:ascii="Times New Roman" w:hAnsi="Times New Roman"/>
+        </w:rPr>
+      </w:pPr>
+    </w:p>
+    <w:p>
+      <w:pPr>
+        <w:pStyle w:val="ae"/>
+        <w:rPr>
+          <w:rFonts w:ascii="Times New Roman" w:hAnsi="Times New Roman"/>
+        </w:rPr>
+      </w:pPr>
+    </w:p>
+    <w:p>
+      <w:pPr>
+        <w:pStyle w:val="ae"/>
+        <w:rPr>
+          <w:rFonts w:ascii="Times New Roman" w:hAnsi="Times New Roman"/>
+        </w:rPr>
+      </w:pPr>
+    </w:p>
+    <w:p>
+      <w:pPr>
+        <w:pStyle w:val="ae"/>
+        <w:rPr>
+          <w:rFonts w:ascii="Times New Roman" w:hAnsi="Times New Roman"/>
+        </w:rPr>
+      </w:pPr>
+    </w:p>
+    <w:p>
+      <w:pPr>
+        <w:pStyle w:val="ae"/>
+        <w:rPr>
+          <w:rFonts w:ascii="Times New Roman" w:hAnsi="Times New Roman"/>
+        </w:rPr>
+      </w:pPr>
+    </w:p>
+    <w:p>
+      <w:pPr>
+        <w:pStyle w:val="ae"/>
+        <w:numPr>
+          <w:ilvl w:val="0"/>
+          <w:numId w:val="8"/>
+        </w:numPr>
+        <w:rPr>
+          <w:rFonts w:ascii="Times New Roman" w:hAnsi="Times New Roman"/>
+        </w:rPr>
+      </w:pPr>
+      <w:r>
+        <w:rPr>
+          <w:rFonts w:ascii="Times New Roman" w:hAnsi="Times New Roman"/>
+        </w:rPr>
+        <w:lastRenderedPageBreak/>
+        <w:t>Метод правых прямоугольников</w:t>
+      </w:r>
+    </w:p>
+    <w:p>
+      <w:pPr>
+        <w:pStyle w:val="ae"/>
+        <w:rPr>
+          <w:rFonts w:ascii="Times New Roman" w:hAnsi="Times New Roman"/>
+        </w:rPr>
+      </w:pPr>
+    </w:p>
+    <w:p>
+      <w:pPr>
+        <w:pStyle w:val="ae"/>
+        <w:jc w:val="center"/>
+        <w:rPr>
+          <w:rFonts w:ascii="Times New Roman" w:hAnsi="Times New Roman"/>
+        </w:rPr>
+      </w:pPr>
+      <w:r>
+        <w:rPr>
+          <w:rFonts w:ascii="Times New Roman" w:hAnsi="Times New Roman"/>
+          <w:noProof/>
+        </w:rPr>
+        <w:drawing>
+          <wp:inline distT="0" distB="0" distL="0" distR="0" wp14:anchorId="222A02F9" wp14:editId="66A705A7">
+            <wp:extent cx="2832100" cy="7569200"/>
+            <wp:effectExtent l="0" t="0" r="0" b="0"/>
+            <wp:docPr id="1615468131" name="Рисунок 2" descr="Изображение выглядит как текст, снимок экрана, графический дизайн, Графика&#10;&#10;Автоматически созданное описание"/>
+            <wp:cNvGraphicFramePr>
+              <a:graphicFrameLocks xmlns:a="http://schemas.openxmlformats.org/drawingml/2006/main" noChangeAspect="1"/>
+            </wp:cNvGraphicFramePr>
+            <a:graphic xmlns:a="http://schemas.openxmlformats.org/drawingml/2006/main">
+              <a:graphicData uri="http://schemas.openxmlformats.org/drawingml/2006/picture">
+                <pic:pic xmlns:pic="http://schemas.openxmlformats.org/drawingml/2006/picture">
+                  <pic:nvPicPr>
+                    <pic:cNvPr id="1615468131" name="Рисунок 2" descr="Изображение выглядит как текст, снимок экрана, графический дизайн, Графика&#10;&#10;Автоматически созданное описание"/>
+                    <pic:cNvPicPr/>
+                  </pic:nvPicPr>
+                  <pic:blipFill>
+                    <a:blip r:embed="rId10">
+                      <a:extLst>
+                        <a:ext uri="{28A0092B-C50C-407E-A947-70E740481C1C}">
+                          <a14:useLocalDpi xmlns:a14="http://schemas.microsoft.com/office/drawing/2010/main" val="0"/>
+                        </a:ext>
+                      </a:extLst>
+                    </a:blip>
+                    <a:stretch>
+                      <a:fillRect/>
+                    </a:stretch>
+                  </pic:blipFill>
+                  <pic:spPr>
+                    <a:xfrm>
+                      <a:off x="0" y="0"/>
+                      <a:ext cx="2832100" cy="7569200"/>
+                    </a:xfrm>
+                    <a:prstGeom prst="rect">
+                      <a:avLst/>
+                    </a:prstGeom>
+                  </pic:spPr>
+                </pic:pic>
+              </a:graphicData>
+            </a:graphic>
+          </wp:inline>
+        </w:drawing>
+      </w:r>
+    </w:p>
+    <w:p>
+      <w:pPr>
+        <w:rPr>
+          <w:rFonts w:ascii="Times New Roman" w:hAnsi="Times New Roman"/>
+        </w:rPr>
+      </w:pPr>
+      <w:r>
+        <w:rPr>
+          <w:rFonts w:ascii="Times New Roman" w:hAnsi="Times New Roman"/>
+        </w:rPr>
+        <w:br w:type="page"/>
+      </w:r>
+    </w:p>
+    <w:p>
+      <w:pPr>
+        <w:pStyle w:val="ae"/>
+        <w:numPr>
+          <w:ilvl w:val="0"/>
+          <w:numId w:val="8"/>
+        </w:numPr>
+        <w:rPr>
+          <w:rFonts w:ascii="Times New Roman" w:hAnsi="Times New Roman"/>
+        </w:rPr>
+      </w:pPr>
+      <w:r>
+        <w:rPr>
+          <w:rFonts w:ascii="Times New Roman" w:hAnsi="Times New Roman"/>
+        </w:rPr>
+        <w:lastRenderedPageBreak/>
+        <w:t>Метод средних прямоугольников</w:t>
+      </w:r>
+    </w:p>
+    <w:p>
+      <w:pPr>
+        <w:pStyle w:val="ae"/>
+        <w:rPr>
+          <w:rFonts w:ascii="Times New Roman" w:hAnsi="Times New Roman"/>
+        </w:rPr>
+      </w:pPr>
+    </w:p>
+    <w:p>
+      <w:pPr>
+        <w:pStyle w:val="ae"/>
+        <w:jc w:val="center"/>
+        <w:rPr>
+          <w:rFonts w:ascii="Times New Roman" w:hAnsi="Times New Roman"/>
+        </w:rPr>
+      </w:pPr>
+      <w:r>
+        <w:rPr>
+          <w:rFonts w:ascii="Times New Roman" w:hAnsi="Times New Roman"/>
+          <w:noProof/>
+        </w:rPr>
+        <w:drawing>
+          <wp:inline distT="0" distB="0" distL="0" distR="0" wp14:anchorId="450D648E" wp14:editId="653C7DD6">
+            <wp:extent cx="2832100" cy="7569200"/>
+            <wp:effectExtent l="0" t="0" r="0" b="0"/>
+            <wp:docPr id="683768022" name="Рисунок 3" descr="Изображение выглядит как текст, снимок экрана, графический дизайн, Графика&#10;&#10;Автоматически созданное описание"/>
+            <wp:cNvGraphicFramePr>
+              <a:graphicFrameLocks xmlns:a="http://schemas.openxmlformats.org/drawingml/2006/main" noChangeAspect="1"/>
+            </wp:cNvGraphicFramePr>
+            <a:graphic xmlns:a="http://schemas.openxmlformats.org/drawingml/2006/main">
+              <a:graphicData uri="http://schemas.openxmlformats.org/drawingml/2006/picture">
+                <pic:pic xmlns:pic="http://schemas.openxmlformats.org/drawingml/2006/picture">
+                  <pic:nvPicPr>
+                    <pic:cNvPr id="683768022" name="Рисунок 3" descr="Изображение выглядит как текст, снимок экрана, графический дизайн, Графика&#10;&#10;Автоматически созданное описание"/>
+                    <pic:cNvPicPr/>
+                  </pic:nvPicPr>
+                  <pic:blipFill>
+                    <a:blip r:embed="rId11">
+                      <a:extLst>
+                        <a:ext uri="{28A0092B-C50C-407E-A947-70E740481C1C}">
+                          <a14:useLocalDpi xmlns:a14="http://schemas.microsoft.com/office/drawing/2010/main" val="0"/>
+                        </a:ext>
+                      </a:extLst>
+                    </a:blip>
+                    <a:stretch>
+                      <a:fillRect/>
+                    </a:stretch>
+                  </pic:blipFill>
+                  <pic:spPr>
+                    <a:xfrm>
+                      <a:off x="0" y="0"/>
+                      <a:ext cx="2832100" cy="7569200"/>
+                    </a:xfrm>
+                    <a:prstGeom prst="rect">
+                      <a:avLst/>
+                    </a:prstGeom>
+                  </pic:spPr>
+                </pic:pic>
+              </a:graphicData>
+            </a:graphic>
+          </wp:inline>
+        </w:drawing>
+      </w:r>
+    </w:p>
+    <w:p>
+      <w:pPr>
+        <w:rPr>
+          <w:rFonts w:ascii="Times New Roman" w:hAnsi="Times New Roman"/>
+        </w:rPr>
+      </w:pPr>
+      <w:r>
+        <w:rPr>
+          <w:rFonts w:ascii="Times New Roman" w:hAnsi="Times New Roman"/>
+        </w:rPr>
+        <w:br w:type="page"/>
+      </w:r>
+    </w:p>
+    <w:p>
+      <w:pPr>
+        <w:pStyle w:val="ae"/>
+        <w:numPr>
+          <w:ilvl w:val="0"/>
+          <w:numId w:val="8"/>
+        </w:numPr>
+        <w:rPr>
+          <w:rFonts w:ascii="Times New Roman" w:hAnsi="Times New Roman"/>
+        </w:rPr>
+      </w:pPr>
+      <w:r>
+        <w:rPr>
+          <w:rFonts w:ascii="Times New Roman" w:hAnsi="Times New Roman"/>
+        </w:rPr>
+        <w:lastRenderedPageBreak/>
+        <w:t>Метод Трапеций</w:t>
+      </w:r>
+    </w:p>
+    <w:p>
+      <w:pPr>
+        <w:pStyle w:val="ae"/>
+        <w:jc w:val="center"/>
+        <w:rPr>
+          <w:rFonts w:ascii="Times New Roman" w:hAnsi="Times New Roman"/>
+        </w:rPr>
+      </w:pPr>
+      <w:r>
+        <w:rPr>
+          <w:rFonts w:ascii="Times New Roman" w:hAnsi="Times New Roman"/>
+          <w:noProof/>
+        </w:rPr>
+        <w:drawing>
+          <wp:inline distT="0" distB="0" distL="0" distR="0" wp14:anchorId="7BEF525C" wp14:editId="3582B4E5">
+            <wp:extent cx="2832100" cy="7569200"/>
+            <wp:effectExtent l="0" t="0" r="0" b="0"/>
+            <wp:docPr id="114646898" name="Рисунок 4" descr="Изображение выглядит как текст, снимок экрана, графический дизайн, Графика&#10;&#10;Автоматически созданное описание"/>
+            <wp:cNvGraphicFramePr>
+              <a:graphicFrameLocks xmlns:a="http://schemas.openxmlformats.org/drawingml/2006/main" noChangeAspect="1"/>
+            </wp:cNvGraphicFramePr>
+            <a:graphic xmlns:a="http://schemas.openxmlformats.org/drawingml/2006/main">
+              <a:graphicData uri="http://schemas.openxmlformats.org/drawingml/2006/picture">
+                <pic:pic xmlns:pic="http://schemas.openxmlformats.org/drawingml/2006/picture">
+                  <pic:nvPicPr>
+                    <pic:cNvPr id="114646898" name="Рисунок 4" descr="Изображение выглядит как текст, снимок экрана, графический дизайн, Графика&#10;&#10;Автоматически созданное описание"/>
+                    <pic:cNvPicPr/>
+                  </pic:nvPicPr>
+                  <pic:blipFill>
+                    <a:blip r:embed="rId12">
+                      <a:extLst>
+                        <a:ext uri="{28A0092B-C50C-407E-A947-70E740481C1C}">
+                          <a14:useLocalDpi xmlns:a14="http://schemas.microsoft.com/office/drawing/2010/main" val="0"/>
+                        </a:ext>
+                      </a:extLst>
+                    </a:blip>
+                    <a:stretch>
+                      <a:fillRect/>
+                    </a:stretch>
+                  </pic:blipFill>
+                  <pic:spPr>
+                    <a:xfrm>
+                      <a:off x="0" y="0"/>
+                      <a:ext cx="2832100" cy="7569200"/>
+                    </a:xfrm>
+                    <a:prstGeom prst="rect">
+                      <a:avLst/>
+                    </a:prstGeom>
+                  </pic:spPr>
+                </pic:pic>
+              </a:graphicData>
+            </a:graphic>
+          </wp:inline>
+        </w:drawing>
+      </w:r>
+    </w:p>
+    <w:p>
+      <w:pPr>
+        <w:rPr>
+          <w:rFonts w:ascii="Times New Roman" w:hAnsi="Times New Roman"/>
+        </w:rPr>
+      </w:pPr>
+      <w:r>
+        <w:rPr>
+          <w:rFonts w:ascii="Times New Roman" w:hAnsi="Times New Roman"/>
+        </w:rPr>
+        <w:br w:type="page"/>
+      </w:r>
+    </w:p>
+    <w:p>
+      <w:pPr>
+        <w:pStyle w:val="ae"/>
+        <w:numPr>
+          <w:ilvl w:val="0"/>
+          <w:numId w:val="8"/>
+        </w:numPr>
+        <w:rPr>
+          <w:rFonts w:ascii="Times New Roman" w:hAnsi="Times New Roman"/>
+        </w:rPr>
+      </w:pPr>
+      <w:r>
+        <w:rPr>
+          <w:rFonts w:ascii="Times New Roman" w:hAnsi="Times New Roman"/>
+        </w:rPr>
+        <w:lastRenderedPageBreak/>
+        <w:t xml:space="preserve">Метод </w:t>
+      </w:r>
+      <w:r>
+        <w:rPr>
+          <w:rFonts w:ascii="Times New Roman" w:hAnsi="Times New Roman"/>
+        </w:rPr>
+        <w:t>С</w:t>
+      </w:r>
+      <w:r>
+        <w:rPr>
+          <w:rFonts w:ascii="Times New Roman" w:hAnsi="Times New Roman"/>
+        </w:rPr>
+        <w:t>импсона</w:t>
+      </w:r>
+    </w:p>
+    <w:p>
+      <w:pPr>
+        <w:pStyle w:val="ae"/>
+        <w:jc w:val="center"/>
+        <w:rPr>
+          <w:rFonts w:ascii="Times New Roman" w:hAnsi="Times New Roman"/>
+        </w:rPr>
+      </w:pPr>
+      <w:r>
+        <w:rPr>
+          <w:rFonts w:ascii="Times New Roman" w:hAnsi="Times New Roman"/>
+          <w:noProof/>
+        </w:rPr>
+        <w:drawing>
+          <wp:inline distT="0" distB="0" distL="0" distR="0" wp14:anchorId="5948DFEC" wp14:editId="7170C6CB">
+            <wp:extent cx="2832100" cy="7569200"/>
+            <wp:effectExtent l="0" t="0" r="0" b="0"/>
+            <wp:docPr id="1184025853" name="Рисунок 5" descr="Изображение выглядит как текст, снимок экрана, графический дизайн, Графика&#10;&#10;Автоматически созданное описание"/>
+            <wp:cNvGraphicFramePr>
+              <a:graphicFrameLocks xmlns:a="http://schemas.openxmlformats.org/drawingml/2006/main" noChangeAspect="1"/>
+            </wp:cNvGraphicFramePr>
+            <a:graphic xmlns:a="http://schemas.openxmlformats.org/drawingml/2006/main">
+              <a:graphicData uri="http://schemas.openxmlformats.org/drawingml/2006/picture">
+                <pic:pic xmlns:pic="http://schemas.openxmlformats.org/drawingml/2006/picture">
+                  <pic:nvPicPr>
+                    <pic:cNvPr id="1184025853" name="Рисунок 5" descr="Изображение выглядит как текст, снимок экрана, графический дизайн, Графика&#10;&#10;Автоматически созданное описание"/>
+                    <pic:cNvPicPr/>
+                  </pic:nvPicPr>
+                  <pic:blipFill>
+                    <a:blip r:embed="rId13">
+                      <a:extLst>
+                        <a:ext uri="{28A0092B-C50C-407E-A947-70E740481C1C}">
+                          <a14:useLocalDpi xmlns:a14="http://schemas.microsoft.com/office/drawing/2010/main" val="0"/>
+                        </a:ext>
+                      </a:extLst>
+                    </a:blip>
+                    <a:stretch>
+                      <a:fillRect/>
+                    </a:stretch>
+                  </pic:blipFill>
+                  <pic:spPr>
+                    <a:xfrm>
+                      <a:off x="0" y="0"/>
+                      <a:ext cx="2832100" cy="7569200"/>
+                    </a:xfrm>
+                    <a:prstGeom prst="rect">
+                      <a:avLst/>
+                    </a:prstGeom>
+                  </pic:spPr>
+                </pic:pic>
+              </a:graphicData>
+            </a:graphic>
+          </wp:inline>
+        </w:drawing>
+      </w:r>
     </w:p>
     <w:sectPr>
       <w:pgSz w:w="11906" w:h="16838"/>
@@ -14048,6 +14730,95 @@
     </w:lvl>
   </w:abstractNum>
   <w:abstractNum w:abstractNumId="4" w15:restartNumberingAfterBreak="0">
+    <w:nsid w:val="6BA032B2"/>
+    <w:multiLevelType w:val="hybridMultilevel"/>
+    <w:tmpl w:val="4B9ADAD2"/>
+    <w:lvl w:ilvl="0" w:tplc="0419000F">
+      <w:start w:val="1"/>
+      <w:numFmt w:val="decimal"/>
+      <w:lvlText w:val="%1."/>
+      <w:lvlJc w:val="left"/>
+      <w:pPr>
+        <w:ind w:left="720" w:hanging="360"/>
+      </w:pPr>
+      <w:rPr>
+        <w:rFonts w:hint="default"/>
+      </w:rPr>
+    </w:lvl>
+    <w:lvl w:ilvl="1" w:tplc="04190019" w:tentative="1">
+      <w:start w:val="1"/>
+      <w:numFmt w:val="lowerLetter"/>
+      <w:lvlText w:val="%2."/>
+      <w:lvlJc w:val="left"/>
+      <w:pPr>
+        <w:ind w:left="1440" w:hanging="360"/>
+      </w:pPr>
+    </w:lvl>
+    <w:lvl w:ilvl="2" w:tplc="0419001B" w:tentative="1">
+      <w:start w:val="1"/>
+      <w:numFmt w:val="lowerRoman"/>
+      <w:lvlText w:val="%3."/>
+      <w:lvlJc w:val="right"/>
+      <w:pPr>
+        <w:ind w:left="2160" w:hanging="180"/>
+      </w:pPr>
+    </w:lvl>
+    <w:lvl w:ilvl="3" w:tplc="0419000F" w:tentative="1">
+      <w:start w:val="1"/>
+      <w:numFmt w:val="decimal"/>
+      <w:lvlText w:val="%4."/>
+      <w:lvlJc w:val="left"/>
+      <w:pPr>
+        <w:ind w:left="2880" w:hanging="360"/>
+      </w:pPr>
+    </w:lvl>
+    <w:lvl w:ilvl="4" w:tplc="04190019" w:tentative="1">
+      <w:start w:val="1"/>
+      <w:numFmt w:val="lowerLetter"/>
+      <w:lvlText w:val="%5."/>
+      <w:lvlJc w:val="left"/>
+      <w:pPr>
+        <w:ind w:left="3600" w:hanging="360"/>
+      </w:pPr>
+    </w:lvl>
+    <w:lvl w:ilvl="5" w:tplc="0419001B" w:tentative="1">
+      <w:start w:val="1"/>
+      <w:numFmt w:val="lowerRoman"/>
+      <w:lvlText w:val="%6."/>
+      <w:lvlJc w:val="right"/>
+      <w:pPr>
+        <w:ind w:left="4320" w:hanging="180"/>
+      </w:pPr>
+    </w:lvl>
+    <w:lvl w:ilvl="6" w:tplc="0419000F" w:tentative="1">
+      <w:start w:val="1"/>
+      <w:numFmt w:val="decimal"/>
+      <w:lvlText w:val="%7."/>
+      <w:lvlJc w:val="left"/>
+      <w:pPr>
+        <w:ind w:left="5040" w:hanging="360"/>
+      </w:pPr>
+    </w:lvl>
+    <w:lvl w:ilvl="7" w:tplc="04190019" w:tentative="1">
+      <w:start w:val="1"/>
+      <w:numFmt w:val="lowerLetter"/>
+      <w:lvlText w:val="%8."/>
+      <w:lvlJc w:val="left"/>
+      <w:pPr>
+        <w:ind w:left="5760" w:hanging="360"/>
+      </w:pPr>
+    </w:lvl>
+    <w:lvl w:ilvl="8" w:tplc="0419001B" w:tentative="1">
+      <w:start w:val="1"/>
+      <w:numFmt w:val="lowerRoman"/>
+      <w:lvlText w:val="%9."/>
+      <w:lvlJc w:val="right"/>
+      <w:pPr>
+        <w:ind w:left="6480" w:hanging="180"/>
+      </w:pPr>
+    </w:lvl>
+  </w:abstractNum>
+  <w:abstractNum w:abstractNumId="5" w15:restartNumberingAfterBreak="0">
     <w:nsid w:val="713B2B8F"/>
     <w:multiLevelType w:val="hybridMultilevel"/>
     <w:tmpl w:val="372A9C38"/>
@@ -14137,7 +14908,7 @@
       </w:pPr>
     </w:lvl>
   </w:abstractNum>
-  <w:abstractNum w:abstractNumId="5" w15:restartNumberingAfterBreak="0">
+  <w:abstractNum w:abstractNumId="6" w15:restartNumberingAfterBreak="0">
     <w:nsid w:val="7BB06C21"/>
     <w:multiLevelType w:val="hybridMultilevel"/>
     <w:tmpl w:val="9434111A"/>
@@ -14250,7 +15021,7 @@
       </w:rPr>
     </w:lvl>
   </w:abstractNum>
-  <w:abstractNum w:abstractNumId="6" w15:restartNumberingAfterBreak="0">
+  <w:abstractNum w:abstractNumId="7" w15:restartNumberingAfterBreak="0">
     <w:nsid w:val="7E067D6B"/>
     <w:multiLevelType w:val="hybridMultilevel"/>
     <w:tmpl w:val="372A9C38"/>
@@ -14341,7 +15112,7 @@
     </w:lvl>
   </w:abstractNum>
   <w:num w:numId="1" w16cid:durableId="1186865487">
-    <w:abstractNumId w:val="6"/>
+    <w:abstractNumId w:val="7"/>
   </w:num>
   <w:num w:numId="2" w16cid:durableId="1965689674">
     <w:abstractNumId w:val="3"/>
@@ -14350,7 +15121,7 @@
     <w:abstractNumId w:val="1"/>
   </w:num>
   <w:num w:numId="4" w16cid:durableId="847713838">
-    <w:abstractNumId w:val="4"/>
+    <w:abstractNumId w:val="5"/>
   </w:num>
   <w:num w:numId="5" w16cid:durableId="446506593">
     <w:abstractNumId w:val="0"/>
@@ -14359,7 +15130,10 @@
     <w:abstractNumId w:val="2"/>
   </w:num>
   <w:num w:numId="7" w16cid:durableId="319772984">
-    <w:abstractNumId w:val="5"/>
+    <w:abstractNumId w:val="6"/>
+  </w:num>
+  <w:num w:numId="8" w16cid:durableId="1099058221">
+    <w:abstractNumId w:val="4"/>
   </w:num>
 </w:numbering>
 </file>
@@ -15459,6 +16233,18 @@
       <w:u w:val="single"/>
     </w:rPr>
   </w:style>
+  <w:style w:type="character" w:styleId="afb">
+    <w:name w:val="Unresolved Mention"/>
+    <w:basedOn w:val="a0"/>
+    <w:uiPriority w:val="99"/>
+    <w:semiHidden/>
+    <w:unhideWhenUsed/>
+    <w:rsid w:val="00B70CE2"/>
+    <w:rPr>
+      <w:color w:val="605E5C"/>
+      <w:shd w:val="clear" w:color="auto" w:fill="E1DFDD"/>
+    </w:rPr>
+  </w:style>
 </w:styles>
 </file>
 

</xml_diff>

<commit_message>
some more teacher fixes
</commit_message>
<xml_diff>
--- a/docs/вычмат3.docx
+++ b/docs/вычмат3.docx
@@ -12980,6 +12980,7 @@
         <w:ind w:left="1440"/>
         <w:rPr>
           <w:rFonts w:ascii="Times New Roman" w:hAnsi="Times New Roman"/>
+          <w:lang w:val="en-US"/>
         </w:rPr>
       </w:pPr>
       <m:oMathPara>
@@ -13682,6 +13683,7 @@
         <w:t xml:space="preserve"> реализация задачи</w:t>
       </w:r>
     </w:p>
+    <w:p/>
     <w:p>
       <w:pPr>
         <w:rPr>
@@ -13751,6 +13753,860 @@
         </w:rPr>
       </w:pPr>
     </w:p>
+    <w:tbl>
+      <w:tblPr>
+        <w:tblStyle w:val="af7"/>
+        <w:tblW w:w="0" w:type="auto"/>
+        <w:tblLook w:val="04A0" w:firstRow="1" w:lastRow="0" w:firstColumn="1" w:lastColumn="0" w:noHBand="0" w:noVBand="1"/>
+      </w:tblPr>
+      <w:tblGrid>
+        <w:gridCol w:w="9345"/>
+      </w:tblGrid>
+      <w:tr>
+        <w:tc>
+          <w:tcPr>
+            <w:tcW w:w="9345" w:type="dxa"/>
+          </w:tcPr>
+          <w:p>
+            <w:pPr>
+              <w:rPr>
+                <w:rFonts w:ascii="Courier New" w:hAnsi="Courier New" w:cs="Courier New"/>
+              </w:rPr>
+            </w:pPr>
+            <w:r>
+              <w:rPr>
+                <w:rFonts w:ascii="Courier New" w:hAnsi="Courier New" w:cs="Courier New"/>
+              </w:rPr>
+              <w:t>Введите команду (</w:t>
+            </w:r>
+            <w:proofErr w:type="spellStart"/>
+            <w:r>
+              <w:rPr>
+                <w:rFonts w:ascii="Courier New" w:hAnsi="Courier New" w:cs="Courier New"/>
+              </w:rPr>
+              <w:t>solve</w:t>
+            </w:r>
+            <w:proofErr w:type="spellEnd"/>
+            <w:r>
+              <w:rPr>
+                <w:rFonts w:ascii="Courier New" w:hAnsi="Courier New" w:cs="Courier New"/>
+              </w:rPr>
+              <w:t xml:space="preserve"> - решить, </w:t>
+            </w:r>
+            <w:proofErr w:type="spellStart"/>
+            <w:r>
+              <w:rPr>
+                <w:rFonts w:ascii="Courier New" w:hAnsi="Courier New" w:cs="Courier New"/>
+              </w:rPr>
+              <w:t>exit</w:t>
+            </w:r>
+            <w:proofErr w:type="spellEnd"/>
+            <w:r>
+              <w:rPr>
+                <w:rFonts w:ascii="Courier New" w:hAnsi="Courier New" w:cs="Courier New"/>
+              </w:rPr>
+              <w:t xml:space="preserve"> - выйти): </w:t>
+            </w:r>
+            <w:proofErr w:type="spellStart"/>
+            <w:r>
+              <w:rPr>
+                <w:rFonts w:ascii="Courier New" w:hAnsi="Courier New" w:cs="Courier New"/>
+              </w:rPr>
+              <w:t>solve</w:t>
+            </w:r>
+            <w:proofErr w:type="spellEnd"/>
+          </w:p>
+          <w:p>
+            <w:pPr>
+              <w:rPr>
+                <w:rFonts w:ascii="Courier New" w:hAnsi="Courier New" w:cs="Courier New"/>
+              </w:rPr>
+            </w:pPr>
+            <w:r>
+              <w:rPr>
+                <w:rFonts w:ascii="Courier New" w:hAnsi="Courier New" w:cs="Courier New"/>
+              </w:rPr>
+              <w:t>Выберите уравнение:</w:t>
+            </w:r>
+          </w:p>
+          <w:p>
+            <w:pPr>
+              <w:rPr>
+                <w:rFonts w:ascii="Courier New" w:hAnsi="Courier New" w:cs="Courier New"/>
+              </w:rPr>
+            </w:pPr>
+            <w:r>
+              <w:rPr>
+                <w:rFonts w:ascii="Courier New" w:hAnsi="Courier New" w:cs="Courier New"/>
+              </w:rPr>
+              <w:t xml:space="preserve">1. </w:t>
+            </w:r>
+            <w:proofErr w:type="spellStart"/>
+            <w:r>
+              <w:rPr>
+                <w:rFonts w:ascii="Courier New" w:hAnsi="Courier New" w:cs="Courier New"/>
+              </w:rPr>
+              <w:t>sin</w:t>
+            </w:r>
+            <w:proofErr w:type="spellEnd"/>
+            <w:r>
+              <w:rPr>
+                <w:rFonts w:ascii="Courier New" w:hAnsi="Courier New" w:cs="Courier New"/>
+              </w:rPr>
+              <w:t>(x) + 4</w:t>
+            </w:r>
+          </w:p>
+          <w:p>
+            <w:pPr>
+              <w:rPr>
+                <w:rFonts w:ascii="Courier New" w:hAnsi="Courier New" w:cs="Courier New"/>
+              </w:rPr>
+            </w:pPr>
+            <w:r>
+              <w:rPr>
+                <w:rFonts w:ascii="Courier New" w:hAnsi="Courier New" w:cs="Courier New"/>
+              </w:rPr>
+              <w:t xml:space="preserve">2. </w:t>
+            </w:r>
+            <w:proofErr w:type="spellStart"/>
+            <w:r>
+              <w:rPr>
+                <w:rFonts w:ascii="Courier New" w:hAnsi="Courier New" w:cs="Courier New"/>
+              </w:rPr>
+              <w:t>cos</w:t>
+            </w:r>
+            <w:proofErr w:type="spellEnd"/>
+            <w:r>
+              <w:rPr>
+                <w:rFonts w:ascii="Courier New" w:hAnsi="Courier New" w:cs="Courier New"/>
+              </w:rPr>
+              <w:t xml:space="preserve">(x) - x * </w:t>
+            </w:r>
+            <w:proofErr w:type="spellStart"/>
+            <w:r>
+              <w:rPr>
+                <w:rFonts w:ascii="Courier New" w:hAnsi="Courier New" w:cs="Courier New"/>
+              </w:rPr>
+              <w:t>sin</w:t>
+            </w:r>
+            <w:proofErr w:type="spellEnd"/>
+            <w:r>
+              <w:rPr>
+                <w:rFonts w:ascii="Courier New" w:hAnsi="Courier New" w:cs="Courier New"/>
+              </w:rPr>
+              <w:t>(x)</w:t>
+            </w:r>
+          </w:p>
+          <w:p>
+            <w:pPr>
+              <w:rPr>
+                <w:rFonts w:ascii="Courier New" w:hAnsi="Courier New" w:cs="Courier New"/>
+              </w:rPr>
+            </w:pPr>
+            <w:r>
+              <w:rPr>
+                <w:rFonts w:ascii="Courier New" w:hAnsi="Courier New" w:cs="Courier New"/>
+              </w:rPr>
+              <w:t>3. x^3 - 2 * x^2 - 2 * x + 2</w:t>
+            </w:r>
+          </w:p>
+          <w:p>
+            <w:pPr>
+              <w:rPr>
+                <w:rFonts w:ascii="Courier New" w:hAnsi="Courier New" w:cs="Courier New"/>
+              </w:rPr>
+            </w:pPr>
+            <w:r>
+              <w:rPr>
+                <w:rFonts w:ascii="Courier New" w:hAnsi="Courier New" w:cs="Courier New"/>
+              </w:rPr>
+              <w:t>4. 1/x</w:t>
+            </w:r>
+          </w:p>
+          <w:p>
+            <w:pPr>
+              <w:rPr>
+                <w:rFonts w:ascii="Courier New" w:hAnsi="Courier New" w:cs="Courier New"/>
+              </w:rPr>
+            </w:pPr>
+            <w:r>
+              <w:rPr>
+                <w:rFonts w:ascii="Courier New" w:hAnsi="Courier New" w:cs="Courier New"/>
+              </w:rPr>
+              <w:t>5. 1/x^2</w:t>
+            </w:r>
+          </w:p>
+          <w:p>
+            <w:pPr>
+              <w:rPr>
+                <w:rFonts w:ascii="Courier New" w:hAnsi="Courier New" w:cs="Courier New"/>
+              </w:rPr>
+            </w:pPr>
+            <w:r>
+              <w:rPr>
+                <w:rFonts w:ascii="Courier New" w:hAnsi="Courier New" w:cs="Courier New"/>
+              </w:rPr>
+              <w:t>6. 4</w:t>
+            </w:r>
+            <w:proofErr w:type="gramStart"/>
+            <w:r>
+              <w:rPr>
+                <w:rFonts w:ascii="Courier New" w:hAnsi="Courier New" w:cs="Courier New"/>
+              </w:rPr>
+              <w:t>/(</w:t>
+            </w:r>
+            <w:proofErr w:type="gramEnd"/>
+            <w:r>
+              <w:rPr>
+                <w:rFonts w:ascii="Courier New" w:hAnsi="Courier New" w:cs="Courier New"/>
+              </w:rPr>
+              <w:t>3 - x)</w:t>
+            </w:r>
+          </w:p>
+          <w:p>
+            <w:pPr>
+              <w:rPr>
+                <w:rFonts w:ascii="Courier New" w:hAnsi="Courier New" w:cs="Courier New"/>
+              </w:rPr>
+            </w:pPr>
+            <w:r>
+              <w:rPr>
+                <w:rFonts w:ascii="Courier New" w:hAnsi="Courier New" w:cs="Courier New"/>
+              </w:rPr>
+              <w:t>Введите номер уравнения: 2</w:t>
+            </w:r>
+          </w:p>
+          <w:p>
+            <w:pPr>
+              <w:rPr>
+                <w:rFonts w:ascii="Courier New" w:hAnsi="Courier New" w:cs="Courier New"/>
+              </w:rPr>
+            </w:pPr>
+            <w:r>
+              <w:rPr>
+                <w:rFonts w:ascii="Courier New" w:hAnsi="Courier New" w:cs="Courier New"/>
+              </w:rPr>
+              <w:t>Выберите метод решения:</w:t>
+            </w:r>
+          </w:p>
+          <w:p>
+            <w:pPr>
+              <w:rPr>
+                <w:rFonts w:ascii="Courier New" w:hAnsi="Courier New" w:cs="Courier New"/>
+              </w:rPr>
+            </w:pPr>
+            <w:r>
+              <w:rPr>
+                <w:rFonts w:ascii="Courier New" w:hAnsi="Courier New" w:cs="Courier New"/>
+              </w:rPr>
+              <w:t>1. Метод левых прямоугольников</w:t>
+            </w:r>
+          </w:p>
+          <w:p>
+            <w:pPr>
+              <w:rPr>
+                <w:rFonts w:ascii="Courier New" w:hAnsi="Courier New" w:cs="Courier New"/>
+              </w:rPr>
+            </w:pPr>
+            <w:r>
+              <w:rPr>
+                <w:rFonts w:ascii="Courier New" w:hAnsi="Courier New" w:cs="Courier New"/>
+              </w:rPr>
+              <w:t>2. Метод правых прямоугольников</w:t>
+            </w:r>
+          </w:p>
+          <w:p>
+            <w:pPr>
+              <w:rPr>
+                <w:rFonts w:ascii="Courier New" w:hAnsi="Courier New" w:cs="Courier New"/>
+              </w:rPr>
+            </w:pPr>
+            <w:r>
+              <w:rPr>
+                <w:rFonts w:ascii="Courier New" w:hAnsi="Courier New" w:cs="Courier New"/>
+              </w:rPr>
+              <w:t>3. Метод средних прямоугольников</w:t>
+            </w:r>
+          </w:p>
+          <w:p>
+            <w:pPr>
+              <w:rPr>
+                <w:rFonts w:ascii="Courier New" w:hAnsi="Courier New" w:cs="Courier New"/>
+              </w:rPr>
+            </w:pPr>
+            <w:r>
+              <w:rPr>
+                <w:rFonts w:ascii="Courier New" w:hAnsi="Courier New" w:cs="Courier New"/>
+              </w:rPr>
+              <w:t>4. Метод трапеций</w:t>
+            </w:r>
+          </w:p>
+          <w:p>
+            <w:pPr>
+              <w:rPr>
+                <w:rFonts w:ascii="Courier New" w:hAnsi="Courier New" w:cs="Courier New"/>
+              </w:rPr>
+            </w:pPr>
+            <w:r>
+              <w:rPr>
+                <w:rFonts w:ascii="Courier New" w:hAnsi="Courier New" w:cs="Courier New"/>
+              </w:rPr>
+              <w:t xml:space="preserve">5. Метод </w:t>
+            </w:r>
+            <w:proofErr w:type="spellStart"/>
+            <w:r>
+              <w:rPr>
+                <w:rFonts w:ascii="Courier New" w:hAnsi="Courier New" w:cs="Courier New"/>
+              </w:rPr>
+              <w:t>Cимпсона</w:t>
+            </w:r>
+            <w:proofErr w:type="spellEnd"/>
+          </w:p>
+          <w:p>
+            <w:pPr>
+              <w:rPr>
+                <w:rFonts w:ascii="Courier New" w:hAnsi="Courier New" w:cs="Courier New"/>
+              </w:rPr>
+            </w:pPr>
+            <w:r>
+              <w:rPr>
+                <w:rFonts w:ascii="Courier New" w:hAnsi="Courier New" w:cs="Courier New"/>
+              </w:rPr>
+              <w:t>Введите номер метода: 5</w:t>
+            </w:r>
+          </w:p>
+          <w:p>
+            <w:pPr>
+              <w:rPr>
+                <w:rFonts w:ascii="Courier New" w:hAnsi="Courier New" w:cs="Courier New"/>
+              </w:rPr>
+            </w:pPr>
+            <w:r>
+              <w:rPr>
+                <w:rFonts w:ascii="Courier New" w:hAnsi="Courier New" w:cs="Courier New"/>
+              </w:rPr>
+              <w:t>Введите пределы интегрирования (например, -2;2): -2;2</w:t>
+            </w:r>
+          </w:p>
+          <w:p>
+            <w:pPr>
+              <w:rPr>
+                <w:rFonts w:ascii="Courier New" w:hAnsi="Courier New" w:cs="Courier New"/>
+              </w:rPr>
+            </w:pPr>
+            <w:r>
+              <w:rPr>
+                <w:rFonts w:ascii="Courier New" w:hAnsi="Courier New" w:cs="Courier New"/>
+              </w:rPr>
+              <w:t>Введите точность (например, 0,001): 0,01</w:t>
+            </w:r>
+          </w:p>
+          <w:p>
+            <w:pPr>
+              <w:rPr>
+                <w:rFonts w:ascii="Courier New" w:hAnsi="Courier New" w:cs="Courier New"/>
+              </w:rPr>
+            </w:pPr>
+            <w:r>
+              <w:rPr>
+                <w:rFonts w:ascii="Courier New" w:hAnsi="Courier New" w:cs="Courier New"/>
+              </w:rPr>
+              <w:t>Количество разбиений: 16</w:t>
+            </w:r>
+          </w:p>
+          <w:p>
+            <w:pPr>
+              <w:rPr>
+                <w:rFonts w:ascii="Courier New" w:hAnsi="Courier New" w:cs="Courier New"/>
+              </w:rPr>
+            </w:pPr>
+            <w:r>
+              <w:rPr>
+                <w:rFonts w:ascii="Courier New" w:hAnsi="Courier New" w:cs="Courier New"/>
+              </w:rPr>
+              <w:t>Результат численного интегрирования: -1.6365874134195781</w:t>
+            </w:r>
+          </w:p>
+          <w:p>
+            <w:pPr>
+              <w:rPr>
+                <w:rFonts w:ascii="Courier New" w:hAnsi="Courier New" w:cs="Courier New"/>
+              </w:rPr>
+            </w:pPr>
+            <w:r>
+              <w:rPr>
+                <w:rFonts w:ascii="Courier New" w:hAnsi="Courier New" w:cs="Courier New"/>
+              </w:rPr>
+              <w:t xml:space="preserve">Количество итераций: 2 </w:t>
+            </w:r>
+          </w:p>
+          <w:p>
+            <w:pPr>
+              <w:rPr>
+                <w:rFonts w:ascii="Courier New" w:hAnsi="Courier New" w:cs="Courier New"/>
+              </w:rPr>
+            </w:pPr>
+          </w:p>
+          <w:p>
+            <w:pPr>
+              <w:rPr>
+                <w:rFonts w:ascii="Courier New" w:hAnsi="Courier New" w:cs="Courier New"/>
+              </w:rPr>
+            </w:pPr>
+            <w:r>
+              <w:rPr>
+                <w:rFonts w:ascii="Courier New" w:hAnsi="Courier New" w:cs="Courier New"/>
+              </w:rPr>
+              <w:t>Введите команду (</w:t>
+            </w:r>
+            <w:proofErr w:type="spellStart"/>
+            <w:r>
+              <w:rPr>
+                <w:rFonts w:ascii="Courier New" w:hAnsi="Courier New" w:cs="Courier New"/>
+              </w:rPr>
+              <w:t>solve</w:t>
+            </w:r>
+            <w:proofErr w:type="spellEnd"/>
+            <w:r>
+              <w:rPr>
+                <w:rFonts w:ascii="Courier New" w:hAnsi="Courier New" w:cs="Courier New"/>
+              </w:rPr>
+              <w:t xml:space="preserve"> - решить, </w:t>
+            </w:r>
+            <w:proofErr w:type="spellStart"/>
+            <w:r>
+              <w:rPr>
+                <w:rFonts w:ascii="Courier New" w:hAnsi="Courier New" w:cs="Courier New"/>
+              </w:rPr>
+              <w:t>exit</w:t>
+            </w:r>
+            <w:proofErr w:type="spellEnd"/>
+            <w:r>
+              <w:rPr>
+                <w:rFonts w:ascii="Courier New" w:hAnsi="Courier New" w:cs="Courier New"/>
+              </w:rPr>
+              <w:t xml:space="preserve"> - выйти): </w:t>
+            </w:r>
+            <w:proofErr w:type="spellStart"/>
+            <w:r>
+              <w:rPr>
+                <w:rFonts w:ascii="Courier New" w:hAnsi="Courier New" w:cs="Courier New"/>
+              </w:rPr>
+              <w:t>solve</w:t>
+            </w:r>
+            <w:proofErr w:type="spellEnd"/>
+          </w:p>
+          <w:p>
+            <w:pPr>
+              <w:rPr>
+                <w:rFonts w:ascii="Courier New" w:hAnsi="Courier New" w:cs="Courier New"/>
+              </w:rPr>
+            </w:pPr>
+            <w:r>
+              <w:rPr>
+                <w:rFonts w:ascii="Courier New" w:hAnsi="Courier New" w:cs="Courier New"/>
+              </w:rPr>
+              <w:t>Выберите уравнение:</w:t>
+            </w:r>
+          </w:p>
+          <w:p>
+            <w:pPr>
+              <w:rPr>
+                <w:rFonts w:ascii="Courier New" w:hAnsi="Courier New" w:cs="Courier New"/>
+              </w:rPr>
+            </w:pPr>
+            <w:r>
+              <w:rPr>
+                <w:rFonts w:ascii="Courier New" w:hAnsi="Courier New" w:cs="Courier New"/>
+              </w:rPr>
+              <w:t xml:space="preserve">1. </w:t>
+            </w:r>
+            <w:proofErr w:type="spellStart"/>
+            <w:r>
+              <w:rPr>
+                <w:rFonts w:ascii="Courier New" w:hAnsi="Courier New" w:cs="Courier New"/>
+              </w:rPr>
+              <w:t>sin</w:t>
+            </w:r>
+            <w:proofErr w:type="spellEnd"/>
+            <w:r>
+              <w:rPr>
+                <w:rFonts w:ascii="Courier New" w:hAnsi="Courier New" w:cs="Courier New"/>
+              </w:rPr>
+              <w:t>(x) + 4</w:t>
+            </w:r>
+          </w:p>
+          <w:p>
+            <w:pPr>
+              <w:rPr>
+                <w:rFonts w:ascii="Courier New" w:hAnsi="Courier New" w:cs="Courier New"/>
+              </w:rPr>
+            </w:pPr>
+            <w:r>
+              <w:rPr>
+                <w:rFonts w:ascii="Courier New" w:hAnsi="Courier New" w:cs="Courier New"/>
+              </w:rPr>
+              <w:t xml:space="preserve">2. </w:t>
+            </w:r>
+            <w:proofErr w:type="spellStart"/>
+            <w:r>
+              <w:rPr>
+                <w:rFonts w:ascii="Courier New" w:hAnsi="Courier New" w:cs="Courier New"/>
+              </w:rPr>
+              <w:t>cos</w:t>
+            </w:r>
+            <w:proofErr w:type="spellEnd"/>
+            <w:r>
+              <w:rPr>
+                <w:rFonts w:ascii="Courier New" w:hAnsi="Courier New" w:cs="Courier New"/>
+              </w:rPr>
+              <w:t xml:space="preserve">(x) - x * </w:t>
+            </w:r>
+            <w:proofErr w:type="spellStart"/>
+            <w:r>
+              <w:rPr>
+                <w:rFonts w:ascii="Courier New" w:hAnsi="Courier New" w:cs="Courier New"/>
+              </w:rPr>
+              <w:t>sin</w:t>
+            </w:r>
+            <w:proofErr w:type="spellEnd"/>
+            <w:r>
+              <w:rPr>
+                <w:rFonts w:ascii="Courier New" w:hAnsi="Courier New" w:cs="Courier New"/>
+              </w:rPr>
+              <w:t>(x)</w:t>
+            </w:r>
+          </w:p>
+          <w:p>
+            <w:pPr>
+              <w:rPr>
+                <w:rFonts w:ascii="Courier New" w:hAnsi="Courier New" w:cs="Courier New"/>
+              </w:rPr>
+            </w:pPr>
+            <w:r>
+              <w:rPr>
+                <w:rFonts w:ascii="Courier New" w:hAnsi="Courier New" w:cs="Courier New"/>
+              </w:rPr>
+              <w:t>3. x^3 - 2 * x^2 - 2 * x + 2</w:t>
+            </w:r>
+          </w:p>
+          <w:p>
+            <w:pPr>
+              <w:rPr>
+                <w:rFonts w:ascii="Courier New" w:hAnsi="Courier New" w:cs="Courier New"/>
+              </w:rPr>
+            </w:pPr>
+            <w:r>
+              <w:rPr>
+                <w:rFonts w:ascii="Courier New" w:hAnsi="Courier New" w:cs="Courier New"/>
+              </w:rPr>
+              <w:t>4. 1/x</w:t>
+            </w:r>
+          </w:p>
+          <w:p>
+            <w:pPr>
+              <w:rPr>
+                <w:rFonts w:ascii="Courier New" w:hAnsi="Courier New" w:cs="Courier New"/>
+              </w:rPr>
+            </w:pPr>
+            <w:r>
+              <w:rPr>
+                <w:rFonts w:ascii="Courier New" w:hAnsi="Courier New" w:cs="Courier New"/>
+              </w:rPr>
+              <w:t>5. 1/x^2</w:t>
+            </w:r>
+          </w:p>
+          <w:p>
+            <w:pPr>
+              <w:rPr>
+                <w:rFonts w:ascii="Courier New" w:hAnsi="Courier New" w:cs="Courier New"/>
+              </w:rPr>
+            </w:pPr>
+            <w:r>
+              <w:rPr>
+                <w:rFonts w:ascii="Courier New" w:hAnsi="Courier New" w:cs="Courier New"/>
+              </w:rPr>
+              <w:t>6. 4</w:t>
+            </w:r>
+            <w:proofErr w:type="gramStart"/>
+            <w:r>
+              <w:rPr>
+                <w:rFonts w:ascii="Courier New" w:hAnsi="Courier New" w:cs="Courier New"/>
+              </w:rPr>
+              <w:t>/(</w:t>
+            </w:r>
+            <w:proofErr w:type="gramEnd"/>
+            <w:r>
+              <w:rPr>
+                <w:rFonts w:ascii="Courier New" w:hAnsi="Courier New" w:cs="Courier New"/>
+              </w:rPr>
+              <w:t>3 - x)</w:t>
+            </w:r>
+          </w:p>
+          <w:p>
+            <w:pPr>
+              <w:rPr>
+                <w:rFonts w:ascii="Courier New" w:hAnsi="Courier New" w:cs="Courier New"/>
+              </w:rPr>
+            </w:pPr>
+            <w:r>
+              <w:rPr>
+                <w:rFonts w:ascii="Courier New" w:hAnsi="Courier New" w:cs="Courier New"/>
+              </w:rPr>
+              <w:t>Введите номер уравнения: 4</w:t>
+            </w:r>
+          </w:p>
+          <w:p>
+            <w:pPr>
+              <w:rPr>
+                <w:rFonts w:ascii="Courier New" w:hAnsi="Courier New" w:cs="Courier New"/>
+              </w:rPr>
+            </w:pPr>
+            <w:r>
+              <w:rPr>
+                <w:rFonts w:ascii="Courier New" w:hAnsi="Courier New" w:cs="Courier New"/>
+              </w:rPr>
+              <w:t>Выберите метод решения:</w:t>
+            </w:r>
+          </w:p>
+          <w:p>
+            <w:pPr>
+              <w:rPr>
+                <w:rFonts w:ascii="Courier New" w:hAnsi="Courier New" w:cs="Courier New"/>
+              </w:rPr>
+            </w:pPr>
+            <w:r>
+              <w:rPr>
+                <w:rFonts w:ascii="Courier New" w:hAnsi="Courier New" w:cs="Courier New"/>
+              </w:rPr>
+              <w:t>1. Метод левых прямоугольников</w:t>
+            </w:r>
+          </w:p>
+          <w:p>
+            <w:pPr>
+              <w:rPr>
+                <w:rFonts w:ascii="Courier New" w:hAnsi="Courier New" w:cs="Courier New"/>
+              </w:rPr>
+            </w:pPr>
+            <w:r>
+              <w:rPr>
+                <w:rFonts w:ascii="Courier New" w:hAnsi="Courier New" w:cs="Courier New"/>
+              </w:rPr>
+              <w:t>2. Метод правых прямоугольников</w:t>
+            </w:r>
+          </w:p>
+          <w:p>
+            <w:pPr>
+              <w:rPr>
+                <w:rFonts w:ascii="Courier New" w:hAnsi="Courier New" w:cs="Courier New"/>
+              </w:rPr>
+            </w:pPr>
+            <w:r>
+              <w:rPr>
+                <w:rFonts w:ascii="Courier New" w:hAnsi="Courier New" w:cs="Courier New"/>
+              </w:rPr>
+              <w:t>3. Метод средних прямоугольников</w:t>
+            </w:r>
+          </w:p>
+          <w:p>
+            <w:pPr>
+              <w:rPr>
+                <w:rFonts w:ascii="Courier New" w:hAnsi="Courier New" w:cs="Courier New"/>
+              </w:rPr>
+            </w:pPr>
+            <w:r>
+              <w:rPr>
+                <w:rFonts w:ascii="Courier New" w:hAnsi="Courier New" w:cs="Courier New"/>
+              </w:rPr>
+              <w:t>4. Метод трапеций</w:t>
+            </w:r>
+          </w:p>
+          <w:p>
+            <w:pPr>
+              <w:rPr>
+                <w:rFonts w:ascii="Courier New" w:hAnsi="Courier New" w:cs="Courier New"/>
+              </w:rPr>
+            </w:pPr>
+            <w:r>
+              <w:rPr>
+                <w:rFonts w:ascii="Courier New" w:hAnsi="Courier New" w:cs="Courier New"/>
+              </w:rPr>
+              <w:t xml:space="preserve">5. Метод </w:t>
+            </w:r>
+            <w:proofErr w:type="spellStart"/>
+            <w:r>
+              <w:rPr>
+                <w:rFonts w:ascii="Courier New" w:hAnsi="Courier New" w:cs="Courier New"/>
+              </w:rPr>
+              <w:t>Cимпсона</w:t>
+            </w:r>
+            <w:proofErr w:type="spellEnd"/>
+          </w:p>
+          <w:p>
+            <w:pPr>
+              <w:rPr>
+                <w:rFonts w:ascii="Courier New" w:hAnsi="Courier New" w:cs="Courier New"/>
+              </w:rPr>
+            </w:pPr>
+            <w:r>
+              <w:rPr>
+                <w:rFonts w:ascii="Courier New" w:hAnsi="Courier New" w:cs="Courier New"/>
+              </w:rPr>
+              <w:t>Введите номер метода: 3</w:t>
+            </w:r>
+          </w:p>
+          <w:p>
+            <w:pPr>
+              <w:rPr>
+                <w:rFonts w:ascii="Courier New" w:hAnsi="Courier New" w:cs="Courier New"/>
+              </w:rPr>
+            </w:pPr>
+            <w:r>
+              <w:rPr>
+                <w:rFonts w:ascii="Courier New" w:hAnsi="Courier New" w:cs="Courier New"/>
+              </w:rPr>
+              <w:t>Введите пределы интегрирования (например, -2;2): -1;3</w:t>
+            </w:r>
+          </w:p>
+          <w:p>
+            <w:pPr>
+              <w:rPr>
+                <w:rFonts w:ascii="Courier New" w:hAnsi="Courier New" w:cs="Courier New"/>
+              </w:rPr>
+            </w:pPr>
+            <w:r>
+              <w:rPr>
+                <w:rFonts w:ascii="Courier New" w:hAnsi="Courier New" w:cs="Courier New"/>
+              </w:rPr>
+              <w:t>Введите точность (например, 0,001): 0,01</w:t>
+            </w:r>
+          </w:p>
+          <w:p>
+            <w:pPr>
+              <w:rPr>
+                <w:rFonts w:ascii="Courier New" w:hAnsi="Courier New" w:cs="Courier New"/>
+              </w:rPr>
+            </w:pPr>
+            <w:r>
+              <w:rPr>
+                <w:rFonts w:ascii="Courier New" w:hAnsi="Courier New" w:cs="Courier New"/>
+              </w:rPr>
+              <w:t>Количество разбиений: 32768</w:t>
+            </w:r>
+          </w:p>
+          <w:p>
+            <w:pPr>
+              <w:rPr>
+                <w:rFonts w:ascii="Courier New" w:hAnsi="Courier New" w:cs="Courier New"/>
+              </w:rPr>
+            </w:pPr>
+            <w:r>
+              <w:rPr>
+                <w:rFonts w:ascii="Courier New" w:hAnsi="Courier New" w:cs="Courier New"/>
+              </w:rPr>
+              <w:t>Результат численного интегрирования: -9.206521021796709</w:t>
+            </w:r>
+          </w:p>
+          <w:p>
+            <w:pPr>
+              <w:rPr>
+                <w:rFonts w:ascii="Courier New" w:hAnsi="Courier New" w:cs="Courier New"/>
+              </w:rPr>
+            </w:pPr>
+            <w:r>
+              <w:rPr>
+                <w:rFonts w:ascii="Courier New" w:hAnsi="Courier New" w:cs="Courier New"/>
+              </w:rPr>
+              <w:t xml:space="preserve">Количество итераций: 13 </w:t>
+            </w:r>
+          </w:p>
+          <w:p>
+            <w:pPr>
+              <w:rPr>
+                <w:rFonts w:ascii="Courier New" w:hAnsi="Courier New" w:cs="Courier New"/>
+              </w:rPr>
+            </w:pPr>
+          </w:p>
+          <w:p>
+            <w:pPr>
+              <w:rPr>
+                <w:rFonts w:ascii="Courier New" w:hAnsi="Courier New" w:cs="Courier New"/>
+              </w:rPr>
+            </w:pPr>
+            <w:r>
+              <w:rPr>
+                <w:rFonts w:ascii="Courier New" w:hAnsi="Courier New" w:cs="Courier New"/>
+              </w:rPr>
+              <w:t>Введите команду (</w:t>
+            </w:r>
+            <w:proofErr w:type="spellStart"/>
+            <w:r>
+              <w:rPr>
+                <w:rFonts w:ascii="Courier New" w:hAnsi="Courier New" w:cs="Courier New"/>
+              </w:rPr>
+              <w:t>solve</w:t>
+            </w:r>
+            <w:proofErr w:type="spellEnd"/>
+            <w:r>
+              <w:rPr>
+                <w:rFonts w:ascii="Courier New" w:hAnsi="Courier New" w:cs="Courier New"/>
+              </w:rPr>
+              <w:t xml:space="preserve"> - решить, </w:t>
+            </w:r>
+            <w:proofErr w:type="spellStart"/>
+            <w:r>
+              <w:rPr>
+                <w:rFonts w:ascii="Courier New" w:hAnsi="Courier New" w:cs="Courier New"/>
+              </w:rPr>
+              <w:t>exit</w:t>
+            </w:r>
+            <w:proofErr w:type="spellEnd"/>
+            <w:r>
+              <w:rPr>
+                <w:rFonts w:ascii="Courier New" w:hAnsi="Courier New" w:cs="Courier New"/>
+              </w:rPr>
+              <w:t xml:space="preserve"> - выйти): </w:t>
+            </w:r>
+            <w:proofErr w:type="spellStart"/>
+            <w:r>
+              <w:rPr>
+                <w:rFonts w:ascii="Courier New" w:hAnsi="Courier New" w:cs="Courier New"/>
+              </w:rPr>
+              <w:t>exit</w:t>
+            </w:r>
+            <w:proofErr w:type="spellEnd"/>
+          </w:p>
+          <w:p>
+            <w:pPr>
+              <w:rPr>
+                <w:rFonts w:ascii="Courier New" w:hAnsi="Courier New" w:cs="Courier New"/>
+                <w:lang w:val="en-US"/>
+              </w:rPr>
+            </w:pPr>
+            <w:r>
+              <w:rPr>
+                <w:rFonts w:ascii="Courier New" w:hAnsi="Courier New" w:cs="Courier New"/>
+              </w:rPr>
+              <w:t>Выход из программы...</w:t>
+            </w:r>
+          </w:p>
+        </w:tc>
+      </w:tr>
+    </w:tbl>
+    <w:p>
+      <w:pPr>
+        <w:rPr>
+          <w:rFonts w:ascii="Times New Roman" w:hAnsi="Times New Roman"/>
+        </w:rPr>
+      </w:pPr>
+    </w:p>
+    <w:p>
+      <w:pPr>
+        <w:rPr>
+          <w:rFonts w:ascii="Times New Roman" w:hAnsi="Times New Roman"/>
+        </w:rPr>
+      </w:pPr>
+    </w:p>
     <w:p>
       <w:pPr>
         <w:rPr>
@@ -13758,52 +14614,6 @@
           <w:lang w:val="en-US"/>
         </w:rPr>
       </w:pPr>
-      <w:hyperlink r:id="rId8" w:history="1">
-        <w:r>
-          <w:rPr>
-            <w:rStyle w:val="af9"/>
-            <w:rFonts w:ascii="Times New Roman" w:hAnsi="Times New Roman"/>
-            <w:lang w:val="en-US"/>
-          </w:rPr>
-          <w:t>\\TO</w:t>
-        </w:r>
-      </w:hyperlink>
-      <w:r>
-        <w:rPr>
-          <w:rFonts w:ascii="Times New Roman" w:hAnsi="Times New Roman"/>
-          <w:lang w:val="en-US"/>
-        </w:rPr>
-        <w:t xml:space="preserve"> BE DONE</w:t>
-      </w:r>
-    </w:p>
-    <w:p>
-      <w:pPr>
-        <w:rPr>
-          <w:rFonts w:ascii="Times New Roman" w:hAnsi="Times New Roman"/>
-          <w:lang w:val="en-US"/>
-        </w:rPr>
-      </w:pPr>
-    </w:p>
-    <w:p>
-      <w:pPr>
-        <w:rPr>
-          <w:rFonts w:ascii="Times New Roman" w:hAnsi="Times New Roman"/>
-          <w:lang w:val="en-US"/>
-        </w:rPr>
-      </w:pPr>
-    </w:p>
-    <w:p>
-      <w:pPr>
-        <w:rPr>
-          <w:rFonts w:ascii="Times New Roman" w:hAnsi="Times New Roman"/>
-        </w:rPr>
-      </w:pPr>
-      <w:r>
-        <w:rPr>
-          <w:rFonts w:ascii="Times New Roman" w:hAnsi="Times New Roman"/>
-        </w:rPr>
-        <w:br w:type="page"/>
-      </w:r>
     </w:p>
     <w:p>
       <w:pPr>
@@ -13818,7 +14628,6 @@
           <w:rFonts w:ascii="Times New Roman" w:hAnsi="Times New Roman" w:cs="Times New Roman"/>
           <w:u w:val="single"/>
         </w:rPr>
-        <w:lastRenderedPageBreak/>
         <w:t>3</w:t>
       </w:r>
       <w:r>
@@ -13875,10 +14684,10 @@
           <w:noProof/>
         </w:rPr>
         <w:drawing>
-          <wp:inline distT="0" distB="0" distL="0" distR="0" wp14:anchorId="5B7308AC" wp14:editId="5B189E33">
-            <wp:extent cx="2832100" cy="7569200"/>
+          <wp:inline distT="0" distB="0" distL="0" distR="0" wp14:anchorId="128D6C14" wp14:editId="2DA3C24B">
+            <wp:extent cx="2495543" cy="7012549"/>
             <wp:effectExtent l="0" t="0" r="0" b="0"/>
-            <wp:docPr id="1066942646" name="Рисунок 1" descr="Изображение выглядит как текст, снимок экрана, графический дизайн, Графика&#10;&#10;Автоматически созданное описание"/>
+            <wp:docPr id="1700893436" name="Рисунок 9" descr="Изображение выглядит как текст, снимок экрана, графический дизайн, Графика&#10;&#10;Автоматически созданное описание"/>
             <wp:cNvGraphicFramePr>
               <a:graphicFrameLocks xmlns:a="http://schemas.openxmlformats.org/drawingml/2006/main" noChangeAspect="1"/>
             </wp:cNvGraphicFramePr>
@@ -13886,7 +14695,148 @@
               <a:graphicData uri="http://schemas.openxmlformats.org/drawingml/2006/picture">
                 <pic:pic xmlns:pic="http://schemas.openxmlformats.org/drawingml/2006/picture">
                   <pic:nvPicPr>
-                    <pic:cNvPr id="1066942646" name="Рисунок 1" descr="Изображение выглядит как текст, снимок экрана, графический дизайн, Графика&#10;&#10;Автоматически созданное описание"/>
+                    <pic:cNvPr id="1700893436" name="Рисунок 9" descr="Изображение выглядит как текст, снимок экрана, графический дизайн, Графика&#10;&#10;Автоматически созданное описание"/>
+                    <pic:cNvPicPr/>
+                  </pic:nvPicPr>
+                  <pic:blipFill>
+                    <a:blip r:embed="rId8">
+                      <a:extLst>
+                        <a:ext uri="{28A0092B-C50C-407E-A947-70E740481C1C}">
+                          <a14:useLocalDpi xmlns:a14="http://schemas.microsoft.com/office/drawing/2010/main" val="0"/>
+                        </a:ext>
+                      </a:extLst>
+                    </a:blip>
+                    <a:stretch>
+                      <a:fillRect/>
+                    </a:stretch>
+                  </pic:blipFill>
+                  <pic:spPr>
+                    <a:xfrm>
+                      <a:off x="0" y="0"/>
+                      <a:ext cx="2502707" cy="7032679"/>
+                    </a:xfrm>
+                    <a:prstGeom prst="rect">
+                      <a:avLst/>
+                    </a:prstGeom>
+                  </pic:spPr>
+                </pic:pic>
+              </a:graphicData>
+            </a:graphic>
+          </wp:inline>
+        </w:drawing>
+      </w:r>
+    </w:p>
+    <w:p>
+      <w:pPr>
+        <w:pStyle w:val="ae"/>
+        <w:jc w:val="center"/>
+        <w:rPr>
+          <w:rFonts w:ascii="Times New Roman" w:hAnsi="Times New Roman"/>
+        </w:rPr>
+      </w:pPr>
+    </w:p>
+    <w:p>
+      <w:pPr>
+        <w:pStyle w:val="ae"/>
+        <w:jc w:val="center"/>
+        <w:rPr>
+          <w:rFonts w:ascii="Times New Roman" w:hAnsi="Times New Roman"/>
+        </w:rPr>
+      </w:pPr>
+    </w:p>
+    <w:p>
+      <w:pPr>
+        <w:pStyle w:val="ae"/>
+        <w:jc w:val="center"/>
+        <w:rPr>
+          <w:rFonts w:ascii="Times New Roman" w:hAnsi="Times New Roman"/>
+        </w:rPr>
+      </w:pPr>
+    </w:p>
+    <w:p>
+      <w:pPr>
+        <w:pStyle w:val="ae"/>
+        <w:rPr>
+          <w:rFonts w:ascii="Times New Roman" w:hAnsi="Times New Roman"/>
+        </w:rPr>
+      </w:pPr>
+    </w:p>
+    <w:p>
+      <w:pPr>
+        <w:pStyle w:val="ae"/>
+        <w:rPr>
+          <w:rFonts w:ascii="Times New Roman" w:hAnsi="Times New Roman"/>
+        </w:rPr>
+      </w:pPr>
+    </w:p>
+    <w:p>
+      <w:pPr>
+        <w:pStyle w:val="ae"/>
+        <w:rPr>
+          <w:rFonts w:ascii="Times New Roman" w:hAnsi="Times New Roman"/>
+        </w:rPr>
+      </w:pPr>
+    </w:p>
+    <w:p>
+      <w:pPr>
+        <w:pStyle w:val="ae"/>
+        <w:numPr>
+          <w:ilvl w:val="0"/>
+          <w:numId w:val="8"/>
+        </w:numPr>
+        <w:rPr>
+          <w:rFonts w:ascii="Times New Roman" w:hAnsi="Times New Roman"/>
+        </w:rPr>
+      </w:pPr>
+      <w:r>
+        <w:rPr>
+          <w:rFonts w:ascii="Times New Roman" w:hAnsi="Times New Roman"/>
+        </w:rPr>
+        <w:t>Метод правых прямоугольников</w:t>
+      </w:r>
+    </w:p>
+    <w:p>
+      <w:pPr>
+        <w:pStyle w:val="ae"/>
+        <w:rPr>
+          <w:rFonts w:ascii="Times New Roman" w:hAnsi="Times New Roman"/>
+        </w:rPr>
+      </w:pPr>
+    </w:p>
+    <w:p>
+      <w:pPr>
+        <w:pStyle w:val="ae"/>
+        <w:jc w:val="center"/>
+        <w:rPr>
+          <w:rFonts w:ascii="Times New Roman" w:hAnsi="Times New Roman"/>
+        </w:rPr>
+      </w:pPr>
+    </w:p>
+    <w:p>
+      <w:pPr>
+        <w:jc w:val="center"/>
+        <w:rPr>
+          <w:rFonts w:ascii="Times New Roman" w:hAnsi="Times New Roman"/>
+        </w:rPr>
+      </w:pPr>
+      <w:r>
+        <w:rPr>
+          <w:rFonts w:ascii="Times New Roman" w:hAnsi="Times New Roman"/>
+          <w:noProof/>
+        </w:rPr>
+        <w:drawing>
+          <wp:inline distT="0" distB="0" distL="0" distR="0" wp14:anchorId="16AC3CC4" wp14:editId="6922CC7A">
+            <wp:extent cx="2479186" cy="6966585"/>
+            <wp:effectExtent l="0" t="0" r="0" b="5715"/>
+            <wp:docPr id="798212105" name="Рисунок 8" descr="Изображение выглядит как текст, снимок экрана, графический дизайн, Графика&#10;&#10;Автоматически созданное описание"/>
+            <wp:cNvGraphicFramePr>
+              <a:graphicFrameLocks xmlns:a="http://schemas.openxmlformats.org/drawingml/2006/main" noChangeAspect="1"/>
+            </wp:cNvGraphicFramePr>
+            <a:graphic xmlns:a="http://schemas.openxmlformats.org/drawingml/2006/main">
+              <a:graphicData uri="http://schemas.openxmlformats.org/drawingml/2006/picture">
+                <pic:pic xmlns:pic="http://schemas.openxmlformats.org/drawingml/2006/picture">
+                  <pic:nvPicPr>
+                    <pic:cNvPr id="798212105" name="Рисунок 8" descr="Изображение выглядит как текст, снимок экрана, графический дизайн, Графика&#10;&#10;Автоматически созданное описание"/>
                     <pic:cNvPicPr/>
                   </pic:nvPicPr>
                   <pic:blipFill>
@@ -13904,7 +14854,7 @@
                   <pic:spPr>
                     <a:xfrm>
                       <a:off x="0" y="0"/>
-                      <a:ext cx="2832100" cy="7569200"/>
+                      <a:ext cx="2486498" cy="6987133"/>
                     </a:xfrm>
                     <a:prstGeom prst="rect">
                       <a:avLst/>
@@ -13916,56 +14866,12 @@
           </wp:inline>
         </w:drawing>
       </w:r>
-    </w:p>
-    <w:p>
-      <w:pPr>
-        <w:pStyle w:val="ae"/>
-        <w:jc w:val="center"/>
-        <w:rPr>
-          <w:rFonts w:ascii="Times New Roman" w:hAnsi="Times New Roman"/>
-        </w:rPr>
-      </w:pPr>
-    </w:p>
-    <w:p>
-      <w:pPr>
-        <w:pStyle w:val="ae"/>
-        <w:jc w:val="center"/>
-        <w:rPr>
-          <w:rFonts w:ascii="Times New Roman" w:hAnsi="Times New Roman"/>
-        </w:rPr>
-      </w:pPr>
-    </w:p>
-    <w:p>
-      <w:pPr>
-        <w:pStyle w:val="ae"/>
-        <w:rPr>
-          <w:rFonts w:ascii="Times New Roman" w:hAnsi="Times New Roman"/>
-        </w:rPr>
-      </w:pPr>
-    </w:p>
-    <w:p>
-      <w:pPr>
-        <w:pStyle w:val="ae"/>
-        <w:rPr>
-          <w:rFonts w:ascii="Times New Roman" w:hAnsi="Times New Roman"/>
-        </w:rPr>
-      </w:pPr>
-    </w:p>
-    <w:p>
-      <w:pPr>
-        <w:pStyle w:val="ae"/>
-        <w:rPr>
-          <w:rFonts w:ascii="Times New Roman" w:hAnsi="Times New Roman"/>
-        </w:rPr>
-      </w:pPr>
-    </w:p>
-    <w:p>
-      <w:pPr>
-        <w:pStyle w:val="ae"/>
-        <w:rPr>
-          <w:rFonts w:ascii="Times New Roman" w:hAnsi="Times New Roman"/>
-        </w:rPr>
-      </w:pPr>
+      <w:r>
+        <w:rPr>
+          <w:rFonts w:ascii="Times New Roman" w:hAnsi="Times New Roman"/>
+        </w:rPr>
+        <w:br w:type="page"/>
+      </w:r>
     </w:p>
     <w:p>
       <w:pPr>
@@ -13983,7 +14889,7 @@
           <w:rFonts w:ascii="Times New Roman" w:hAnsi="Times New Roman"/>
         </w:rPr>
         <w:lastRenderedPageBreak/>
-        <w:t>Метод правых прямоугольников</w:t>
+        <w:t>Метод средних прямоугольников</w:t>
       </w:r>
     </w:p>
     <w:p>
@@ -14002,16 +14908,24 @@
           <w:rFonts w:ascii="Times New Roman" w:hAnsi="Times New Roman"/>
         </w:rPr>
       </w:pPr>
+    </w:p>
+    <w:p>
+      <w:pPr>
+        <w:jc w:val="center"/>
+        <w:rPr>
+          <w:rFonts w:ascii="Times New Roman" w:hAnsi="Times New Roman"/>
+        </w:rPr>
+      </w:pPr>
       <w:r>
         <w:rPr>
           <w:rFonts w:ascii="Times New Roman" w:hAnsi="Times New Roman"/>
           <w:noProof/>
         </w:rPr>
         <w:drawing>
-          <wp:inline distT="0" distB="0" distL="0" distR="0" wp14:anchorId="222A02F9" wp14:editId="66A705A7">
-            <wp:extent cx="2832100" cy="7569200"/>
-            <wp:effectExtent l="0" t="0" r="0" b="0"/>
-            <wp:docPr id="1615468131" name="Рисунок 2" descr="Изображение выглядит как текст, снимок экрана, графический дизайн, Графика&#10;&#10;Автоматически созданное описание"/>
+          <wp:inline distT="0" distB="0" distL="0" distR="0" wp14:anchorId="301656D9" wp14:editId="640E8E95">
+            <wp:extent cx="2936078" cy="8250464"/>
+            <wp:effectExtent l="0" t="0" r="0" b="5080"/>
+            <wp:docPr id="1247616059" name="Рисунок 3" descr="Изображение выглядит как снимок экрана, текст, графический дизайн, Графика&#10;&#10;Автоматически созданное описание"/>
             <wp:cNvGraphicFramePr>
               <a:graphicFrameLocks xmlns:a="http://schemas.openxmlformats.org/drawingml/2006/main" noChangeAspect="1"/>
             </wp:cNvGraphicFramePr>
@@ -14019,7 +14933,7 @@
               <a:graphicData uri="http://schemas.openxmlformats.org/drawingml/2006/picture">
                 <pic:pic xmlns:pic="http://schemas.openxmlformats.org/drawingml/2006/picture">
                   <pic:nvPicPr>
-                    <pic:cNvPr id="1615468131" name="Рисунок 2" descr="Изображение выглядит как текст, снимок экрана, графический дизайн, Графика&#10;&#10;Автоматически созданное описание"/>
+                    <pic:cNvPr id="1247616059" name="Рисунок 3" descr="Изображение выглядит как снимок экрана, текст, графический дизайн, Графика&#10;&#10;Автоматически созданное описание"/>
                     <pic:cNvPicPr/>
                   </pic:nvPicPr>
                   <pic:blipFill>
@@ -14037,7 +14951,7 @@
                   <pic:spPr>
                     <a:xfrm>
                       <a:off x="0" y="0"/>
-                      <a:ext cx="2832100" cy="7569200"/>
+                      <a:ext cx="2940111" cy="8261796"/>
                     </a:xfrm>
                     <a:prstGeom prst="rect">
                       <a:avLst/>
@@ -14049,13 +14963,6 @@
           </wp:inline>
         </w:drawing>
       </w:r>
-    </w:p>
-    <w:p>
-      <w:pPr>
-        <w:rPr>
-          <w:rFonts w:ascii="Times New Roman" w:hAnsi="Times New Roman"/>
-        </w:rPr>
-      </w:pPr>
       <w:r>
         <w:rPr>
           <w:rFonts w:ascii="Times New Roman" w:hAnsi="Times New Roman"/>
@@ -14079,16 +14986,8 @@
           <w:rFonts w:ascii="Times New Roman" w:hAnsi="Times New Roman"/>
         </w:rPr>
         <w:lastRenderedPageBreak/>
-        <w:t>Метод средних прямоугольников</w:t>
-      </w:r>
-    </w:p>
-    <w:p>
-      <w:pPr>
-        <w:pStyle w:val="ae"/>
-        <w:rPr>
-          <w:rFonts w:ascii="Times New Roman" w:hAnsi="Times New Roman"/>
-        </w:rPr>
-      </w:pPr>
+        <w:t>Метод Трапеций</w:t>
+      </w:r>
     </w:p>
     <w:p>
       <w:pPr>
@@ -14098,16 +14997,25 @@
           <w:rFonts w:ascii="Times New Roman" w:hAnsi="Times New Roman"/>
         </w:rPr>
       </w:pPr>
+    </w:p>
+    <w:p>
+      <w:pPr>
+        <w:jc w:val="center"/>
+        <w:rPr>
+          <w:rFonts w:ascii="Times New Roman" w:hAnsi="Times New Roman"/>
+          <w:lang w:val="en-US"/>
+        </w:rPr>
+      </w:pPr>
       <w:r>
         <w:rPr>
           <w:rFonts w:ascii="Times New Roman" w:hAnsi="Times New Roman"/>
           <w:noProof/>
         </w:rPr>
         <w:drawing>
-          <wp:inline distT="0" distB="0" distL="0" distR="0" wp14:anchorId="450D648E" wp14:editId="653C7DD6">
-            <wp:extent cx="2832100" cy="7569200"/>
-            <wp:effectExtent l="0" t="0" r="0" b="0"/>
-            <wp:docPr id="683768022" name="Рисунок 3" descr="Изображение выглядит как текст, снимок экрана, графический дизайн, Графика&#10;&#10;Автоматически созданное описание"/>
+          <wp:inline distT="0" distB="0" distL="0" distR="0" wp14:anchorId="4CA1F996" wp14:editId="6DA8198B">
+            <wp:extent cx="2995365" cy="8417063"/>
+            <wp:effectExtent l="0" t="0" r="1905" b="3175"/>
+            <wp:docPr id="466515621" name="Рисунок 7" descr="Изображение выглядит как текст, снимок экрана, графический дизайн, Графика&#10;&#10;Автоматически созданное описание"/>
             <wp:cNvGraphicFramePr>
               <a:graphicFrameLocks xmlns:a="http://schemas.openxmlformats.org/drawingml/2006/main" noChangeAspect="1"/>
             </wp:cNvGraphicFramePr>
@@ -14115,7 +15023,7 @@
               <a:graphicData uri="http://schemas.openxmlformats.org/drawingml/2006/picture">
                 <pic:pic xmlns:pic="http://schemas.openxmlformats.org/drawingml/2006/picture">
                   <pic:nvPicPr>
-                    <pic:cNvPr id="683768022" name="Рисунок 3" descr="Изображение выглядит как текст, снимок экрана, графический дизайн, Графика&#10;&#10;Автоматически созданное описание"/>
+                    <pic:cNvPr id="466515621" name="Рисунок 7" descr="Изображение выглядит как текст, снимок экрана, графический дизайн, Графика&#10;&#10;Автоматически созданное описание"/>
                     <pic:cNvPicPr/>
                   </pic:nvPicPr>
                   <pic:blipFill>
@@ -14133,7 +15041,7 @@
                   <pic:spPr>
                     <a:xfrm>
                       <a:off x="0" y="0"/>
-                      <a:ext cx="2832100" cy="7569200"/>
+                      <a:ext cx="2997050" cy="8421798"/>
                     </a:xfrm>
                     <a:prstGeom prst="rect">
                       <a:avLst/>
@@ -14145,13 +15053,6 @@
           </wp:inline>
         </w:drawing>
       </w:r>
-    </w:p>
-    <w:p>
-      <w:pPr>
-        <w:rPr>
-          <w:rFonts w:ascii="Times New Roman" w:hAnsi="Times New Roman"/>
-        </w:rPr>
-      </w:pPr>
       <w:r>
         <w:rPr>
           <w:rFonts w:ascii="Times New Roman" w:hAnsi="Times New Roman"/>
@@ -14175,7 +15076,19 @@
           <w:rFonts w:ascii="Times New Roman" w:hAnsi="Times New Roman"/>
         </w:rPr>
         <w:lastRenderedPageBreak/>
-        <w:t>Метод Трапеций</w:t>
+        <w:t xml:space="preserve">Метод </w:t>
+      </w:r>
+      <w:r>
+        <w:rPr>
+          <w:rFonts w:ascii="Times New Roman" w:hAnsi="Times New Roman"/>
+        </w:rPr>
+        <w:t>С</w:t>
+      </w:r>
+      <w:r>
+        <w:rPr>
+          <w:rFonts w:ascii="Times New Roman" w:hAnsi="Times New Roman"/>
+        </w:rPr>
+        <w:t>импсона</w:t>
       </w:r>
     </w:p>
     <w:p>
@@ -14186,16 +15099,25 @@
           <w:rFonts w:ascii="Times New Roman" w:hAnsi="Times New Roman"/>
         </w:rPr>
       </w:pPr>
+    </w:p>
+    <w:p>
+      <w:pPr>
+        <w:jc w:val="center"/>
+        <w:rPr>
+          <w:rFonts w:ascii="Times New Roman" w:hAnsi="Times New Roman"/>
+          <w:lang w:val="en-US"/>
+        </w:rPr>
+      </w:pPr>
       <w:r>
         <w:rPr>
           <w:rFonts w:ascii="Times New Roman" w:hAnsi="Times New Roman"/>
           <w:noProof/>
         </w:rPr>
         <w:drawing>
-          <wp:inline distT="0" distB="0" distL="0" distR="0" wp14:anchorId="7BEF525C" wp14:editId="3582B4E5">
-            <wp:extent cx="2832100" cy="7569200"/>
+          <wp:inline distT="0" distB="0" distL="0" distR="0" wp14:anchorId="44C5477D" wp14:editId="39508B8A">
+            <wp:extent cx="3142288" cy="8829920"/>
             <wp:effectExtent l="0" t="0" r="0" b="0"/>
-            <wp:docPr id="114646898" name="Рисунок 4" descr="Изображение выглядит как текст, снимок экрана, графический дизайн, Графика&#10;&#10;Автоматически созданное описание"/>
+            <wp:docPr id="1635353941" name="Рисунок 6" descr="Изображение выглядит как текст, снимок экрана, графический дизайн, Графика&#10;&#10;Автоматически созданное описание"/>
             <wp:cNvGraphicFramePr>
               <a:graphicFrameLocks xmlns:a="http://schemas.openxmlformats.org/drawingml/2006/main" noChangeAspect="1"/>
             </wp:cNvGraphicFramePr>
@@ -14203,7 +15125,7 @@
               <a:graphicData uri="http://schemas.openxmlformats.org/drawingml/2006/picture">
                 <pic:pic xmlns:pic="http://schemas.openxmlformats.org/drawingml/2006/picture">
                   <pic:nvPicPr>
-                    <pic:cNvPr id="114646898" name="Рисунок 4" descr="Изображение выглядит как текст, снимок экрана, графический дизайн, Графика&#10;&#10;Автоматически созданное описание"/>
+                    <pic:cNvPr id="1635353941" name="Рисунок 6" descr="Изображение выглядит как текст, снимок экрана, графический дизайн, Графика&#10;&#10;Автоматически созданное описание"/>
                     <pic:cNvPicPr/>
                   </pic:nvPicPr>
                   <pic:blipFill>
@@ -14221,7 +15143,7 @@
                   <pic:spPr>
                     <a:xfrm>
                       <a:off x="0" y="0"/>
-                      <a:ext cx="2832100" cy="7569200"/>
+                      <a:ext cx="3145422" cy="8838727"/>
                     </a:xfrm>
                     <a:prstGeom prst="rect">
                       <a:avLst/>
@@ -14233,13 +15155,6 @@
           </wp:inline>
         </w:drawing>
       </w:r>
-    </w:p>
-    <w:p>
-      <w:pPr>
-        <w:rPr>
-          <w:rFonts w:ascii="Times New Roman" w:hAnsi="Times New Roman"/>
-        </w:rPr>
-      </w:pPr>
       <w:r>
         <w:rPr>
           <w:rFonts w:ascii="Times New Roman" w:hAnsi="Times New Roman"/>
@@ -14249,89 +15164,38 @@
     </w:p>
     <w:p>
       <w:pPr>
+        <w:pStyle w:val="1"/>
+        <w:rPr>
+          <w:rFonts w:ascii="Times New Roman" w:hAnsi="Times New Roman" w:cs="Times New Roman"/>
+        </w:rPr>
+      </w:pPr>
+      <w:r>
+        <w:rPr>
+          <w:rFonts w:ascii="Times New Roman" w:hAnsi="Times New Roman" w:cs="Times New Roman"/>
+        </w:rPr>
+        <w:lastRenderedPageBreak/>
+        <w:t>Вывод</w:t>
+      </w:r>
+    </w:p>
+    <w:p/>
+    <w:p>
+      <w:pPr>
         <w:pStyle w:val="ae"/>
-        <w:numPr>
-          <w:ilvl w:val="0"/>
-          <w:numId w:val="8"/>
-        </w:numPr>
-        <w:rPr>
-          <w:rFonts w:ascii="Times New Roman" w:hAnsi="Times New Roman"/>
-        </w:rPr>
-      </w:pPr>
-      <w:r>
-        <w:rPr>
-          <w:rFonts w:ascii="Times New Roman" w:hAnsi="Times New Roman"/>
-        </w:rPr>
-        <w:lastRenderedPageBreak/>
-        <w:t xml:space="preserve">Метод </w:t>
-      </w:r>
-      <w:r>
-        <w:rPr>
-          <w:rFonts w:ascii="Times New Roman" w:hAnsi="Times New Roman"/>
-        </w:rPr>
-        <w:t>С</w:t>
-      </w:r>
-      <w:r>
-        <w:rPr>
-          <w:rFonts w:ascii="Times New Roman" w:hAnsi="Times New Roman"/>
-        </w:rPr>
-        <w:t>импсона</w:t>
-      </w:r>
-    </w:p>
-    <w:p>
-      <w:pPr>
-        <w:pStyle w:val="ae"/>
-        <w:jc w:val="center"/>
-        <w:rPr>
-          <w:rFonts w:ascii="Times New Roman" w:hAnsi="Times New Roman"/>
-        </w:rPr>
-      </w:pPr>
-      <w:r>
-        <w:rPr>
-          <w:rFonts w:ascii="Times New Roman" w:hAnsi="Times New Roman"/>
-          <w:noProof/>
-        </w:rPr>
-        <w:drawing>
-          <wp:inline distT="0" distB="0" distL="0" distR="0" wp14:anchorId="5948DFEC" wp14:editId="7170C6CB">
-            <wp:extent cx="2832100" cy="7569200"/>
-            <wp:effectExtent l="0" t="0" r="0" b="0"/>
-            <wp:docPr id="1184025853" name="Рисунок 5" descr="Изображение выглядит как текст, снимок экрана, графический дизайн, Графика&#10;&#10;Автоматически созданное описание"/>
-            <wp:cNvGraphicFramePr>
-              <a:graphicFrameLocks xmlns:a="http://schemas.openxmlformats.org/drawingml/2006/main" noChangeAspect="1"/>
-            </wp:cNvGraphicFramePr>
-            <a:graphic xmlns:a="http://schemas.openxmlformats.org/drawingml/2006/main">
-              <a:graphicData uri="http://schemas.openxmlformats.org/drawingml/2006/picture">
-                <pic:pic xmlns:pic="http://schemas.openxmlformats.org/drawingml/2006/picture">
-                  <pic:nvPicPr>
-                    <pic:cNvPr id="1184025853" name="Рисунок 5" descr="Изображение выглядит как текст, снимок экрана, графический дизайн, Графика&#10;&#10;Автоматически созданное описание"/>
-                    <pic:cNvPicPr/>
-                  </pic:nvPicPr>
-                  <pic:blipFill>
-                    <a:blip r:embed="rId13">
-                      <a:extLst>
-                        <a:ext uri="{28A0092B-C50C-407E-A947-70E740481C1C}">
-                          <a14:useLocalDpi xmlns:a14="http://schemas.microsoft.com/office/drawing/2010/main" val="0"/>
-                        </a:ext>
-                      </a:extLst>
-                    </a:blip>
-                    <a:stretch>
-                      <a:fillRect/>
-                    </a:stretch>
-                  </pic:blipFill>
-                  <pic:spPr>
-                    <a:xfrm>
-                      <a:off x="0" y="0"/>
-                      <a:ext cx="2832100" cy="7569200"/>
-                    </a:xfrm>
-                    <a:prstGeom prst="rect">
-                      <a:avLst/>
-                    </a:prstGeom>
-                  </pic:spPr>
-                </pic:pic>
-              </a:graphicData>
-            </a:graphic>
-          </wp:inline>
-        </w:drawing>
+        <w:rPr>
+          <w:rFonts w:ascii="Times New Roman" w:hAnsi="Times New Roman"/>
+        </w:rPr>
+      </w:pPr>
+      <w:r>
+        <w:rPr>
+          <w:rFonts w:ascii="Times New Roman" w:hAnsi="Times New Roman"/>
+        </w:rPr>
+        <w:t>В ходе выполнения лабораторной работы</w:t>
+      </w:r>
+      <w:r>
+        <w:rPr>
+          <w:rFonts w:ascii="Times New Roman" w:hAnsi="Times New Roman"/>
+        </w:rPr>
+        <w:t xml:space="preserve"> научился численно вычислять интегралы. Разобрался и реализовал численные методы, так же научился вычислять несобственные интегралы второго рода, который не вычисляет вольфрам альфа.</w:t>
       </w:r>
     </w:p>
     <w:sectPr>
@@ -14561,6 +15425,92 @@
     </w:lvl>
   </w:abstractNum>
   <w:abstractNum w:abstractNumId="2" w15:restartNumberingAfterBreak="0">
+    <w:nsid w:val="4D3113C8"/>
+    <w:multiLevelType w:val="hybridMultilevel"/>
+    <w:tmpl w:val="45BC9F00"/>
+    <w:lvl w:ilvl="0" w:tplc="FFFFFFFF">
+      <w:start w:val="1"/>
+      <w:numFmt w:val="decimal"/>
+      <w:lvlText w:val="%1."/>
+      <w:lvlJc w:val="left"/>
+      <w:pPr>
+        <w:ind w:left="1440" w:hanging="360"/>
+      </w:pPr>
+    </w:lvl>
+    <w:lvl w:ilvl="1" w:tplc="FFFFFFFF" w:tentative="1">
+      <w:start w:val="1"/>
+      <w:numFmt w:val="lowerLetter"/>
+      <w:lvlText w:val="%2."/>
+      <w:lvlJc w:val="left"/>
+      <w:pPr>
+        <w:ind w:left="2160" w:hanging="360"/>
+      </w:pPr>
+    </w:lvl>
+    <w:lvl w:ilvl="2" w:tplc="FFFFFFFF" w:tentative="1">
+      <w:start w:val="1"/>
+      <w:numFmt w:val="lowerRoman"/>
+      <w:lvlText w:val="%3."/>
+      <w:lvlJc w:val="right"/>
+      <w:pPr>
+        <w:ind w:left="2880" w:hanging="180"/>
+      </w:pPr>
+    </w:lvl>
+    <w:lvl w:ilvl="3" w:tplc="FFFFFFFF" w:tentative="1">
+      <w:start w:val="1"/>
+      <w:numFmt w:val="decimal"/>
+      <w:lvlText w:val="%4."/>
+      <w:lvlJc w:val="left"/>
+      <w:pPr>
+        <w:ind w:left="3600" w:hanging="360"/>
+      </w:pPr>
+    </w:lvl>
+    <w:lvl w:ilvl="4" w:tplc="FFFFFFFF" w:tentative="1">
+      <w:start w:val="1"/>
+      <w:numFmt w:val="lowerLetter"/>
+      <w:lvlText w:val="%5."/>
+      <w:lvlJc w:val="left"/>
+      <w:pPr>
+        <w:ind w:left="4320" w:hanging="360"/>
+      </w:pPr>
+    </w:lvl>
+    <w:lvl w:ilvl="5" w:tplc="FFFFFFFF" w:tentative="1">
+      <w:start w:val="1"/>
+      <w:numFmt w:val="lowerRoman"/>
+      <w:lvlText w:val="%6."/>
+      <w:lvlJc w:val="right"/>
+      <w:pPr>
+        <w:ind w:left="5040" w:hanging="180"/>
+      </w:pPr>
+    </w:lvl>
+    <w:lvl w:ilvl="6" w:tplc="FFFFFFFF" w:tentative="1">
+      <w:start w:val="1"/>
+      <w:numFmt w:val="decimal"/>
+      <w:lvlText w:val="%7."/>
+      <w:lvlJc w:val="left"/>
+      <w:pPr>
+        <w:ind w:left="5760" w:hanging="360"/>
+      </w:pPr>
+    </w:lvl>
+    <w:lvl w:ilvl="7" w:tplc="FFFFFFFF" w:tentative="1">
+      <w:start w:val="1"/>
+      <w:numFmt w:val="lowerLetter"/>
+      <w:lvlText w:val="%8."/>
+      <w:lvlJc w:val="left"/>
+      <w:pPr>
+        <w:ind w:left="6480" w:hanging="360"/>
+      </w:pPr>
+    </w:lvl>
+    <w:lvl w:ilvl="8" w:tplc="FFFFFFFF" w:tentative="1">
+      <w:start w:val="1"/>
+      <w:numFmt w:val="lowerRoman"/>
+      <w:lvlText w:val="%9."/>
+      <w:lvlJc w:val="right"/>
+      <w:pPr>
+        <w:ind w:left="7200" w:hanging="180"/>
+      </w:pPr>
+    </w:lvl>
+  </w:abstractNum>
+  <w:abstractNum w:abstractNumId="3" w15:restartNumberingAfterBreak="0">
     <w:nsid w:val="52F83714"/>
     <w:multiLevelType w:val="hybridMultilevel"/>
     <w:tmpl w:val="45BC9F00"/>
@@ -14646,7 +15596,7 @@
       </w:pPr>
     </w:lvl>
   </w:abstractNum>
-  <w:abstractNum w:abstractNumId="3" w15:restartNumberingAfterBreak="0">
+  <w:abstractNum w:abstractNumId="4" w15:restartNumberingAfterBreak="0">
     <w:nsid w:val="65E66D31"/>
     <w:multiLevelType w:val="hybridMultilevel"/>
     <w:tmpl w:val="9EDA80F2"/>
@@ -14729,7 +15679,7 @@
       </w:pPr>
     </w:lvl>
   </w:abstractNum>
-  <w:abstractNum w:abstractNumId="4" w15:restartNumberingAfterBreak="0">
+  <w:abstractNum w:abstractNumId="5" w15:restartNumberingAfterBreak="0">
     <w:nsid w:val="6BA032B2"/>
     <w:multiLevelType w:val="hybridMultilevel"/>
     <w:tmpl w:val="4B9ADAD2"/>
@@ -14818,7 +15768,7 @@
       </w:pPr>
     </w:lvl>
   </w:abstractNum>
-  <w:abstractNum w:abstractNumId="5" w15:restartNumberingAfterBreak="0">
+  <w:abstractNum w:abstractNumId="6" w15:restartNumberingAfterBreak="0">
     <w:nsid w:val="713B2B8F"/>
     <w:multiLevelType w:val="hybridMultilevel"/>
     <w:tmpl w:val="372A9C38"/>
@@ -14908,7 +15858,7 @@
       </w:pPr>
     </w:lvl>
   </w:abstractNum>
-  <w:abstractNum w:abstractNumId="6" w15:restartNumberingAfterBreak="0">
+  <w:abstractNum w:abstractNumId="7" w15:restartNumberingAfterBreak="0">
     <w:nsid w:val="7BB06C21"/>
     <w:multiLevelType w:val="hybridMultilevel"/>
     <w:tmpl w:val="9434111A"/>
@@ -15021,7 +15971,7 @@
       </w:rPr>
     </w:lvl>
   </w:abstractNum>
-  <w:abstractNum w:abstractNumId="7" w15:restartNumberingAfterBreak="0">
+  <w:abstractNum w:abstractNumId="8" w15:restartNumberingAfterBreak="0">
     <w:nsid w:val="7E067D6B"/>
     <w:multiLevelType w:val="hybridMultilevel"/>
     <w:tmpl w:val="372A9C38"/>
@@ -15112,28 +16062,31 @@
     </w:lvl>
   </w:abstractNum>
   <w:num w:numId="1" w16cid:durableId="1186865487">
-    <w:abstractNumId w:val="7"/>
+    <w:abstractNumId w:val="8"/>
   </w:num>
   <w:num w:numId="2" w16cid:durableId="1965689674">
-    <w:abstractNumId w:val="3"/>
+    <w:abstractNumId w:val="4"/>
   </w:num>
   <w:num w:numId="3" w16cid:durableId="1616867489">
     <w:abstractNumId w:val="1"/>
   </w:num>
   <w:num w:numId="4" w16cid:durableId="847713838">
-    <w:abstractNumId w:val="5"/>
+    <w:abstractNumId w:val="6"/>
   </w:num>
   <w:num w:numId="5" w16cid:durableId="446506593">
     <w:abstractNumId w:val="0"/>
   </w:num>
   <w:num w:numId="6" w16cid:durableId="2108426588">
-    <w:abstractNumId w:val="2"/>
+    <w:abstractNumId w:val="3"/>
   </w:num>
   <w:num w:numId="7" w16cid:durableId="319772984">
-    <w:abstractNumId w:val="6"/>
+    <w:abstractNumId w:val="7"/>
   </w:num>
   <w:num w:numId="8" w16cid:durableId="1099058221">
-    <w:abstractNumId w:val="4"/>
+    <w:abstractNumId w:val="5"/>
+  </w:num>
+  <w:num w:numId="9" w16cid:durableId="262304635">
+    <w:abstractNumId w:val="2"/>
   </w:num>
 </w:numbering>
 </file>
@@ -15566,7 +16519,6 @@
     <w:next w:val="a"/>
     <w:link w:val="20"/>
     <w:uiPriority w:val="9"/>
-    <w:semiHidden/>
     <w:unhideWhenUsed/>
     <w:qFormat/>
     <w:rsid w:val="00DA1328"/>
@@ -15591,7 +16543,6 @@
     <w:next w:val="a"/>
     <w:link w:val="30"/>
     <w:uiPriority w:val="9"/>
-    <w:semiHidden/>
     <w:unhideWhenUsed/>
     <w:qFormat/>
     <w:rsid w:val="00DA1328"/>
@@ -15875,7 +16826,6 @@
     <w:basedOn w:val="a0"/>
     <w:link w:val="2"/>
     <w:uiPriority w:val="9"/>
-    <w:semiHidden/>
     <w:rsid w:val="00DA1328"/>
     <w:rPr>
       <w:rFonts w:asciiTheme="majorHAnsi" w:eastAsiaTheme="majorEastAsia" w:hAnsiTheme="majorHAnsi"/>
@@ -15892,7 +16842,6 @@
     <w:basedOn w:val="a0"/>
     <w:link w:val="3"/>
     <w:uiPriority w:val="9"/>
-    <w:semiHidden/>
     <w:rsid w:val="00DA1328"/>
     <w:rPr>
       <w:rFonts w:asciiTheme="majorHAnsi" w:eastAsiaTheme="majorEastAsia" w:hAnsiTheme="majorHAnsi"/>

</xml_diff>